<commit_message>
9.1 and 9.2 update
</commit_message>
<xml_diff>
--- a/Word/1.PassOne-KelvinToReview/Chapter9_1_ForReview.docx
+++ b/Word/1.PassOne-KelvinToReview/Chapter9_1_ForReview.docx
@@ -1772,8 +1772,8 @@
       <w:pPr>
         <w:pStyle w:val="BodyTextFirst"/>
       </w:pPr>
-      <w:bookmarkStart w:id="3" w:name="OLE_LINK1"/>
-      <w:bookmarkStart w:id="4" w:name="OLE_LINK2"/>
+      <w:bookmarkStart w:id="2" w:name="OLE_LINK1"/>
+      <w:bookmarkStart w:id="3" w:name="OLE_LINK2"/>
       <w:r>
         <w:t>The controls of the project are as follows:</w:t>
       </w:r>
@@ -1971,8 +1971,8 @@
         <w:t>:</w:t>
       </w:r>
     </w:p>
+    <w:bookmarkEnd w:id="2"/>
     <w:bookmarkEnd w:id="3"/>
-    <w:bookmarkEnd w:id="4"/>
     <w:p>
       <w:pPr>
         <w:pStyle w:val="Bullet"/>
@@ -3732,7 +3732,7 @@
       <w:pPr>
         <w:pStyle w:val="BodyTextFirst"/>
       </w:pPr>
-      <w:bookmarkStart w:id="5" w:name="_Hlk69979485"/>
+      <w:bookmarkStart w:id="4" w:name="_Hlk69979485"/>
       <w:r>
         <w:t xml:space="preserve">You </w:t>
       </w:r>
@@ -4614,7 +4614,7 @@
         <w:t>}</w:t>
       </w:r>
     </w:p>
-    <w:bookmarkEnd w:id="5"/>
+    <w:bookmarkEnd w:id="4"/>
     <w:p>
       <w:pPr>
         <w:pStyle w:val="Heading3"/>
@@ -6360,8 +6360,8 @@
       <w:pPr>
         <w:pStyle w:val="Heading3"/>
       </w:pPr>
-      <w:bookmarkStart w:id="6" w:name="_acm0qfuvbv3k" w:colFirst="0" w:colLast="0"/>
-      <w:bookmarkEnd w:id="6"/>
+      <w:bookmarkStart w:id="5" w:name="_acm0qfuvbv3k" w:colFirst="0" w:colLast="0"/>
+      <w:bookmarkEnd w:id="5"/>
       <w:r>
         <w:t xml:space="preserve">Defining </w:t>
       </w:r>
@@ -8958,15 +8958,7 @@
         <w:t xml:space="preserve"> objects being drawn.</w:t>
       </w:r>
       <w:r>
-        <w:t xml:space="preserve"> Since the focus of this chapter </w:t>
-      </w:r>
-      <w:proofErr w:type="gramStart"/>
-      <w:r>
-        <w:t>are  on</w:t>
-      </w:r>
-      <w:proofErr w:type="gramEnd"/>
-      <w:r>
-        <w:t xml:space="preserve"> the rigid shapes and the simulation of their interactions, the default is to show the </w:t>
+        <w:t xml:space="preserve"> Since the focus of this chapter are on the rigid shapes and the simulation of their interactions, the default is to show the </w:t>
       </w:r>
       <w:proofErr w:type="spellStart"/>
       <w:r>
@@ -9136,7 +9128,23 @@
         <w:pStyle w:val="BodyTextCont"/>
       </w:pPr>
       <w:r>
-        <w:t xml:space="preserve">With the functionality of the </w:t>
+        <w:t xml:space="preserve">Lastly, notice that you can move any selected object to any location, including overlapping with another </w:t>
+      </w:r>
+      <w:proofErr w:type="spellStart"/>
+      <w:r>
+        <w:rPr>
+          <w:rStyle w:val="CodeInline"/>
+        </w:rPr>
+        <w:t>RigidShape</w:t>
+      </w:r>
+      <w:proofErr w:type="spellEnd"/>
+      <w:r>
+        <w:t xml:space="preserve"> object. In the real-world, the overlapping, or interpenetration, of rigid shape objects can never occur while in the simulated digital world this is an issue that must be addressed. Now, w</w:t>
+      </w:r>
+      <w:bookmarkStart w:id="6" w:name="_GoBack"/>
+      <w:bookmarkEnd w:id="6"/>
+      <w:r>
+        <w:t xml:space="preserve">ith the functionality of the </w:t>
       </w:r>
       <w:proofErr w:type="spellStart"/>
       <w:r>
@@ -9203,16 +9211,8 @@
         <w:t>Complete after done with the chapter</w:t>
       </w:r>
       <w:r>
-        <w:t xml:space="preserve">. </w:t>
-      </w:r>
-      <w:r>
-        <w:t xml:space="preserve">Ignore this for </w:t>
-      </w:r>
-      <w:r>
-        <w:t>now</w:t>
-      </w:r>
-      <w:bookmarkStart w:id="2" w:name="_GoBack"/>
-      <w:bookmarkEnd w:id="2"/>
+        <w:t>. Ignore this for now</w:t>
+      </w:r>
     </w:p>
   </w:comment>
 </w:comments>
@@ -9611,7 +9611,7 @@
         </mc:Choice>
         <mc:Fallback>
           <w:pict>
-            <v:roundrect w14:anchorId="1988D62A" id="AutoShape 1" o:spid="_x0000_s1026" style="position:absolute;margin-left:-163.4pt;margin-top:-171.35pt;width:596.4pt;height:301.3pt;z-index:-251657216;visibility:visible;mso-wrap-style:square;mso-width-percent:0;mso-height-percent:0;mso-wrap-distance-left:9pt;mso-wrap-distance-top:0;mso-wrap-distance-right:9pt;mso-wrap-distance-bottom:0;mso-position-horizontal:absolute;mso-position-horizontal-relative:text;mso-position-vertical:absolute;mso-position-vertical-relative:text;mso-width-percent:0;mso-height-percent:0;mso-width-relative:page;mso-height-relative:page;v-text-anchor:top" arcsize="10923f" o:gfxdata="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" filled="f" fillcolor="#d8d8d8"/>
+            <v:roundrect w14:anchorId="1066DDE4" id="AutoShape 1" o:spid="_x0000_s1026" style="position:absolute;margin-left:-163.4pt;margin-top:-171.35pt;width:596.4pt;height:301.3pt;z-index:-251657216;visibility:visible;mso-wrap-style:square;mso-width-percent:0;mso-height-percent:0;mso-wrap-distance-left:9pt;mso-wrap-distance-top:0;mso-wrap-distance-right:9pt;mso-wrap-distance-bottom:0;mso-position-horizontal:absolute;mso-position-horizontal-relative:text;mso-position-vertical:absolute;mso-position-vertical-relative:text;mso-width-percent:0;mso-height-percent:0;mso-width-relative:page;mso-height-relative:page;v-text-anchor:top" arcsize="10923f" o:gfxdata="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" filled="f" fillcolor="#d8d8d8"/>
           </w:pict>
         </mc:Fallback>
       </mc:AlternateContent>
@@ -12542,7 +12542,7 @@
 </file>
 
 <file path=customXml/itemProps1.xml><?xml version="1.0" encoding="utf-8"?>
-<ds:datastoreItem xmlns:ds="http://schemas.openxmlformats.org/officeDocument/2006/customXml" ds:itemID="{410D2B71-BE4B-4F28-8830-84947F6E05F0}">
+<ds:datastoreItem xmlns:ds="http://schemas.openxmlformats.org/officeDocument/2006/customXml" ds:itemID="{00A1FC33-F4A5-4EA8-B5B2-9F27863F14F2}">
   <ds:schemaRefs>
     <ds:schemaRef ds:uri="http://schemas.openxmlformats.org/officeDocument/2006/bibliography"/>
   </ds:schemaRefs>

</xml_diff>

<commit_message>
Comments and figure update
</commit_message>
<xml_diff>
--- a/Word/1.PassOne-KelvinToReview/Chapter9_1_ForReview.docx
+++ b/Word/1.PassOne-KelvinToReview/Chapter9_1_ForReview.docx
@@ -4290,6 +4290,31 @@
         <w:t xml:space="preserve">. </w:t>
       </w:r>
       <w:r>
+        <w:t xml:space="preserve">As illustrated in Figure 9-2, a collision between two circles can be determine by comparing the sum of the two radii, </w:t>
+      </w:r>
+      <w:proofErr w:type="spellStart"/>
+      <w:r>
+        <w:rPr>
+          <w:rStyle w:val="CodeInline"/>
+        </w:rPr>
+        <w:t>rSum</w:t>
+      </w:r>
+      <w:proofErr w:type="spellEnd"/>
+      <w:r>
+        <w:t xml:space="preserve">, with the distance, </w:t>
+      </w:r>
+      <w:proofErr w:type="spellStart"/>
+      <w:r>
+        <w:rPr>
+          <w:rStyle w:val="CodeInline"/>
+        </w:rPr>
+        <w:t>dist</w:t>
+      </w:r>
+      <w:proofErr w:type="spellEnd"/>
+      <w:r>
+        <w:t xml:space="preserve">, between the centers of the spheres. </w:t>
+      </w:r>
+      <w:r>
         <w:t xml:space="preserve">Once again, this is </w:t>
       </w:r>
       <w:r>
@@ -4403,6 +4428,8 @@
       <w:r>
         <w:t xml:space="preserve">    }</w:t>
       </w:r>
+      <w:bookmarkStart w:id="5" w:name="_GoBack"/>
+      <w:bookmarkEnd w:id="5"/>
     </w:p>
     <w:p>
       <w:pPr>
@@ -4422,9 +4449,92 @@
     </w:p>
     <w:p>
       <w:pPr>
+        <w:pStyle w:val="Figure"/>
+      </w:pPr>
+      <w:r>
+        <w:rPr>
+          <w:noProof/>
+        </w:rPr>
+        <w:drawing>
+          <wp:inline distT="0" distB="0" distL="0" distR="0" wp14:anchorId="369691C2" wp14:editId="06865CD0">
+            <wp:extent cx="3012142" cy="2082880"/>
+            <wp:effectExtent l="0" t="0" r="0" b="0"/>
+            <wp:docPr id="5" name="Picture 5"/>
+            <wp:cNvGraphicFramePr>
+              <a:graphicFrameLocks xmlns:a="http://schemas.openxmlformats.org/drawingml/2006/main" noChangeAspect="1"/>
+            </wp:cNvGraphicFramePr>
+            <a:graphic xmlns:a="http://schemas.openxmlformats.org/drawingml/2006/main">
+              <a:graphicData uri="http://schemas.openxmlformats.org/drawingml/2006/picture">
+                <pic:pic xmlns:pic="http://schemas.openxmlformats.org/drawingml/2006/picture">
+                  <pic:nvPicPr>
+                    <pic:cNvPr id="0" name="Picture 5"/>
+                    <pic:cNvPicPr>
+                      <a:picLocks noChangeAspect="1" noChangeArrowheads="1"/>
+                    </pic:cNvPicPr>
+                  </pic:nvPicPr>
+                  <pic:blipFill>
+                    <a:blip r:embed="rId12" cstate="print">
+                      <a:extLst>
+                        <a:ext uri="{28A0092B-C50C-407E-A947-70E740481C1C}">
+                          <a14:useLocalDpi xmlns:a14="http://schemas.microsoft.com/office/drawing/2010/main" val="0"/>
+                        </a:ext>
+                      </a:extLst>
+                    </a:blip>
+                    <a:srcRect/>
+                    <a:stretch>
+                      <a:fillRect/>
+                    </a:stretch>
+                  </pic:blipFill>
+                  <pic:spPr bwMode="auto">
+                    <a:xfrm>
+                      <a:off x="0" y="0"/>
+                      <a:ext cx="3020204" cy="2088455"/>
+                    </a:xfrm>
+                    <a:prstGeom prst="rect">
+                      <a:avLst/>
+                    </a:prstGeom>
+                    <a:noFill/>
+                    <a:ln>
+                      <a:noFill/>
+                    </a:ln>
+                  </pic:spPr>
+                </pic:pic>
+              </a:graphicData>
+            </a:graphic>
+          </wp:inline>
+        </w:drawing>
+      </w:r>
+    </w:p>
+    <w:p>
+      <w:pPr>
+        <w:pStyle w:val="FigureCaption"/>
+      </w:pPr>
+      <w:r>
+        <w:rPr>
+          <w:rFonts w:eastAsia="Helvetica Neue"/>
+        </w:rPr>
+        <w:tab/>
+        <w:t>Figure 9-</w:t>
+      </w:r>
+      <w:r>
+        <w:rPr>
+          <w:rFonts w:eastAsia="Helvetica Neue"/>
+        </w:rPr>
+        <w:t>2</w:t>
+      </w:r>
+      <w:r>
+        <w:rPr>
+          <w:rFonts w:eastAsia="Helvetica Neue"/>
+        </w:rPr>
+        <w:t>.  Circle Collision Detection: (a) No collision (b) Collision detected.</w:t>
+      </w:r>
+    </w:p>
+    <w:p>
+      <w:pPr>
         <w:pStyle w:val="NumList"/>
       </w:pPr>
       <w:r>
+        <w:lastRenderedPageBreak/>
         <w:t xml:space="preserve">Define the </w:t>
       </w:r>
       <w:proofErr w:type="gramStart"/>
@@ -4856,7 +4966,6 @@
         <w:rPr>
           <w:rStyle w:val="CodeInline"/>
         </w:rPr>
-        <w:lastRenderedPageBreak/>
         <w:t>export default RigidRectangle;</w:t>
       </w:r>
     </w:p>
@@ -5043,6 +5152,7 @@
         <w:pStyle w:val="NumList"/>
       </w:pPr>
       <w:r>
+        <w:lastRenderedPageBreak/>
         <w:t xml:space="preserve">Define the constructor to initialize the rectangle dimension, </w:t>
       </w:r>
       <w:proofErr w:type="spellStart"/>
@@ -5351,7 +5461,13 @@
         <w:t>functions.</w:t>
       </w:r>
       <w:r>
-        <w:t xml:space="preserve"> As illustrated in Figure 9-2, </w:t>
+        <w:t xml:space="preserve"> As illustrated in Figure </w:t>
+      </w:r>
+      <w:r>
+        <w:t>9-3</w:t>
+      </w:r>
+      <w:r>
+        <w:t xml:space="preserve">, </w:t>
       </w:r>
       <w:r>
         <w:t xml:space="preserve">the vertices on the rectangle is defined as index 0 </w:t>
@@ -5404,74 +5520,74 @@
         <w:pStyle w:val="Code"/>
       </w:pPr>
       <w:r>
+        <w:t xml:space="preserve">    let hw = this.mWidth / 2;</w:t>
+      </w:r>
+    </w:p>
+    <w:p>
+      <w:pPr>
+        <w:pStyle w:val="Code"/>
+      </w:pPr>
+      <w:r>
+        <w:t xml:space="preserve">    let hh = this.mHeight / 2;</w:t>
+      </w:r>
+    </w:p>
+    <w:p>
+      <w:pPr>
+        <w:pStyle w:val="Code"/>
+      </w:pPr>
+      <w:r>
+        <w:t xml:space="preserve">    // 0--TopLeft;1--TopRight;2--BottomRight;3--BottomLeft</w:t>
+      </w:r>
+    </w:p>
+    <w:p>
+      <w:pPr>
+        <w:pStyle w:val="Code"/>
+      </w:pPr>
+      <w:r>
+        <w:t xml:space="preserve">    this.mVertex[0] = vec2.fromValues(center[0] - hw, center[1] - hh);</w:t>
+      </w:r>
+    </w:p>
+    <w:p>
+      <w:pPr>
+        <w:pStyle w:val="Code"/>
+      </w:pPr>
+      <w:r>
+        <w:t xml:space="preserve">    this.mVertex[1] = vec2.fromValues(center[0] + hw, center[1] - hh);</w:t>
+      </w:r>
+    </w:p>
+    <w:p>
+      <w:pPr>
+        <w:pStyle w:val="Code"/>
+      </w:pPr>
+      <w:r>
+        <w:t xml:space="preserve">    this.mVertex[2] = vec2.fromValues(center[0] + hw, center[1] + hh);</w:t>
+      </w:r>
+    </w:p>
+    <w:p>
+      <w:pPr>
+        <w:pStyle w:val="Code"/>
+      </w:pPr>
+      <w:r>
+        <w:t xml:space="preserve">    this.mVertex[3] = vec2.fromValues(center[0] - hw, center[1] + hh);</w:t>
+      </w:r>
+    </w:p>
+    <w:p>
+      <w:pPr>
+        <w:pStyle w:val="Code"/>
+      </w:pPr>
+      <w:r>
+        <w:t>}</w:t>
+      </w:r>
+    </w:p>
+    <w:p>
+      <w:pPr>
+        <w:pStyle w:val="Figure"/>
+      </w:pPr>
+      <w:r>
+        <w:rPr>
+          <w:noProof/>
+        </w:rPr>
         <w:lastRenderedPageBreak/>
-        <w:t xml:space="preserve">    let hw = this.mWidth / 2;</w:t>
-      </w:r>
-    </w:p>
-    <w:p>
-      <w:pPr>
-        <w:pStyle w:val="Code"/>
-      </w:pPr>
-      <w:r>
-        <w:t xml:space="preserve">    let hh = this.mHeight / 2;</w:t>
-      </w:r>
-    </w:p>
-    <w:p>
-      <w:pPr>
-        <w:pStyle w:val="Code"/>
-      </w:pPr>
-      <w:r>
-        <w:t xml:space="preserve">    // 0--TopLeft;1--TopRight;2--BottomRight;3--BottomLeft</w:t>
-      </w:r>
-    </w:p>
-    <w:p>
-      <w:pPr>
-        <w:pStyle w:val="Code"/>
-      </w:pPr>
-      <w:r>
-        <w:t xml:space="preserve">    this.mVertex[0] = vec2.fromValues(center[0] - hw, center[1] - hh);</w:t>
-      </w:r>
-    </w:p>
-    <w:p>
-      <w:pPr>
-        <w:pStyle w:val="Code"/>
-      </w:pPr>
-      <w:r>
-        <w:t xml:space="preserve">    this.mVertex[1] = vec2.fromValues(center[0] + hw, center[1] - hh);</w:t>
-      </w:r>
-    </w:p>
-    <w:p>
-      <w:pPr>
-        <w:pStyle w:val="Code"/>
-      </w:pPr>
-      <w:r>
-        <w:t xml:space="preserve">    this.mVertex[2] = vec2.fromValues(center[0] + hw, center[1] + hh);</w:t>
-      </w:r>
-    </w:p>
-    <w:p>
-      <w:pPr>
-        <w:pStyle w:val="Code"/>
-      </w:pPr>
-      <w:r>
-        <w:t xml:space="preserve">    this.mVertex[3] = vec2.fromValues(center[0] - hw, center[1] + hh);</w:t>
-      </w:r>
-    </w:p>
-    <w:p>
-      <w:pPr>
-        <w:pStyle w:val="Code"/>
-      </w:pPr>
-      <w:r>
-        <w:t>}</w:t>
-      </w:r>
-    </w:p>
-    <w:p>
-      <w:pPr>
-        <w:pStyle w:val="Figure"/>
-      </w:pPr>
-      <w:r>
-        <w:rPr>
-          <w:noProof/>
-        </w:rPr>
         <w:drawing>
           <wp:inline distT="0" distB="0" distL="0" distR="0" wp14:anchorId="37EB9EE6" wp14:editId="653BBBAA">
             <wp:extent cx="3901716" cy="1327216"/>
@@ -5490,7 +5606,7 @@
                     </pic:cNvPicPr>
                   </pic:nvPicPr>
                   <pic:blipFill>
-                    <a:blip r:embed="rId12" cstate="print">
+                    <a:blip r:embed="rId13" cstate="print">
                       <a:extLst>
                         <a:ext uri="{28A0092B-C50C-407E-A947-70E740481C1C}">
                           <a14:useLocalDpi xmlns:a14="http://schemas.microsoft.com/office/drawing/2010/main" val="0"/>
@@ -5536,36 +5652,24 @@
         <w:rPr>
           <w:rFonts w:eastAsia="Helvetica Neue"/>
         </w:rPr>
-        <w:t>9</w:t>
+        <w:t>9-3</w:t>
       </w:r>
       <w:r>
         <w:rPr>
           <w:rFonts w:eastAsia="Helvetica Neue"/>
         </w:rPr>
-        <w:t>-</w:t>
+        <w:t xml:space="preserve">. The </w:t>
       </w:r>
       <w:r>
         <w:rPr>
           <w:rFonts w:eastAsia="Helvetica Neue"/>
         </w:rPr>
-        <w:t>2</w:t>
+        <w:t xml:space="preserve">Vertices and </w:t>
       </w:r>
       <w:r>
         <w:rPr>
           <w:rFonts w:eastAsia="Helvetica Neue"/>
         </w:rPr>
-        <w:t xml:space="preserve">. The </w:t>
-      </w:r>
-      <w:r>
-        <w:rPr>
-          <w:rFonts w:eastAsia="Helvetica Neue"/>
-        </w:rPr>
-        <w:t xml:space="preserve">Vertices and </w:t>
-      </w:r>
-      <w:r>
-        <w:rPr>
-          <w:rFonts w:eastAsia="Helvetica Neue"/>
-        </w:rPr>
         <w:t>Face Normals of a Rectangle.</w:t>
       </w:r>
     </w:p>
@@ -5602,7 +5706,13 @@
         <w:t xml:space="preserve"> function. </w:t>
       </w:r>
       <w:r>
-        <w:t xml:space="preserve">Figure 9-2 shows that </w:t>
+        <w:t xml:space="preserve">Figure </w:t>
+      </w:r>
+      <w:r>
+        <w:t>9-3</w:t>
+      </w:r>
+      <w:r>
+        <w:t xml:space="preserve"> shows that </w:t>
       </w:r>
       <w:r>
         <w:t xml:space="preserve">face </w:t>
@@ -5762,29 +5872,492 @@
         <w:pStyle w:val="NumList"/>
       </w:pPr>
       <w:r>
+        <w:t>Define the dimension and position manipulation functions.</w:t>
+      </w:r>
+      <w:r>
+        <w:t xml:space="preserve"> </w:t>
+      </w:r>
+      <w:r>
+        <w:t>I</w:t>
+      </w:r>
+      <w:r>
+        <w:t xml:space="preserve">n all cases, after </w:t>
+      </w:r>
+      <w:r>
+        <w:t xml:space="preserve">the </w:t>
+      </w:r>
+      <w:r>
+        <w:t xml:space="preserve">manipulation </w:t>
+      </w:r>
+      <w:r>
+        <w:t xml:space="preserve">the </w:t>
+      </w:r>
+      <w:r>
+        <w:t xml:space="preserve">rectangle vertices and face </w:t>
+      </w:r>
+      <w:proofErr w:type="spellStart"/>
+      <w:r>
+        <w:t>normals</w:t>
+      </w:r>
+      <w:proofErr w:type="spellEnd"/>
+      <w:r>
+        <w:t xml:space="preserve"> must be re-computed (</w:t>
+      </w:r>
+      <w:proofErr w:type="spellStart"/>
+      <w:proofErr w:type="gramStart"/>
+      <w:r>
+        <w:rPr>
+          <w:rStyle w:val="CodeInline"/>
+        </w:rPr>
+        <w:t>rotateVertices</w:t>
+      </w:r>
+      <w:proofErr w:type="spellEnd"/>
+      <w:r>
+        <w:rPr>
+          <w:rStyle w:val="CodeInline"/>
+        </w:rPr>
+        <w:t>(</w:t>
+      </w:r>
+      <w:proofErr w:type="gramEnd"/>
+      <w:r>
+        <w:rPr>
+          <w:rStyle w:val="CodeInline"/>
+        </w:rPr>
+        <w:t>)</w:t>
+      </w:r>
+      <w:r>
+        <w:rPr>
+          <w:rStyle w:val="CodeInline"/>
+        </w:rPr>
+        <w:t xml:space="preserve"> </w:t>
+      </w:r>
+      <w:r>
+        <w:t xml:space="preserve">calls </w:t>
+      </w:r>
+      <w:proofErr w:type="spellStart"/>
+      <w:r>
+        <w:rPr>
+          <w:rStyle w:val="CodeInline"/>
+        </w:rPr>
+        <w:t>computeFaceNormals</w:t>
+      </w:r>
+      <w:proofErr w:type="spellEnd"/>
+      <w:r>
+        <w:rPr>
+          <w:rStyle w:val="CodeInline"/>
+        </w:rPr>
+        <w:t>()</w:t>
+      </w:r>
+      <w:r>
+        <w:t>).</w:t>
+      </w:r>
+    </w:p>
+    <w:p>
+      <w:pPr>
+        <w:pStyle w:val="Code"/>
+      </w:pPr>
+      <w:r>
+        <w:t>incShapeSizeBy(dt) {</w:t>
+      </w:r>
+    </w:p>
+    <w:p>
+      <w:pPr>
+        <w:pStyle w:val="Code"/>
+      </w:pPr>
+      <w:r>
+        <w:t xml:space="preserve">    this.mHeight += dt;</w:t>
+      </w:r>
+    </w:p>
+    <w:p>
+      <w:pPr>
+        <w:pStyle w:val="Code"/>
+      </w:pPr>
+      <w:r>
+        <w:t xml:space="preserve">    this.mWidth += dt;</w:t>
+      </w:r>
+    </w:p>
+    <w:p>
+      <w:pPr>
+        <w:pStyle w:val="Code"/>
+      </w:pPr>
+      <w:r>
+        <w:t xml:space="preserve">    this.setVertices();</w:t>
+      </w:r>
+    </w:p>
+    <w:p>
+      <w:pPr>
+        <w:pStyle w:val="Code"/>
+      </w:pPr>
+      <w:r>
+        <w:t xml:space="preserve">    this.rotateVertices();</w:t>
+      </w:r>
+    </w:p>
+    <w:p>
+      <w:pPr>
+        <w:pStyle w:val="Code"/>
+      </w:pPr>
+      <w:r>
         <w:lastRenderedPageBreak/>
-        <w:t>Define the dimension and position manipulation functions.</w:t>
-      </w:r>
+        <w:t>}</w:t>
+      </w:r>
+    </w:p>
+    <w:p>
+      <w:pPr>
+        <w:pStyle w:val="Code"/>
+      </w:pPr>
+    </w:p>
+    <w:p>
+      <w:pPr>
+        <w:pStyle w:val="Code"/>
+      </w:pPr>
+      <w:r>
+        <w:t>setPosition(x, y) {</w:t>
+      </w:r>
+    </w:p>
+    <w:p>
+      <w:pPr>
+        <w:pStyle w:val="Code"/>
+      </w:pPr>
+      <w:r>
+        <w:t xml:space="preserve">    super.setPosition(x, y);</w:t>
+      </w:r>
+    </w:p>
+    <w:p>
+      <w:pPr>
+        <w:pStyle w:val="Code"/>
+      </w:pPr>
+      <w:r>
+        <w:t xml:space="preserve">    this.setVertices();</w:t>
+      </w:r>
+    </w:p>
+    <w:p>
+      <w:pPr>
+        <w:pStyle w:val="Code"/>
+      </w:pPr>
+      <w:r>
+        <w:t xml:space="preserve">    this.rotateVertices();</w:t>
+      </w:r>
+    </w:p>
+    <w:p>
+      <w:pPr>
+        <w:pStyle w:val="Code"/>
+      </w:pPr>
+      <w:r>
+        <w:t>}</w:t>
+      </w:r>
+    </w:p>
+    <w:p>
+      <w:pPr>
+        <w:pStyle w:val="Code"/>
+      </w:pPr>
+    </w:p>
+    <w:p>
+      <w:pPr>
+        <w:pStyle w:val="Code"/>
+      </w:pPr>
+      <w:r>
+        <w:t>adjustPositionBy(v, delta) {</w:t>
+      </w:r>
+    </w:p>
+    <w:p>
+      <w:pPr>
+        <w:pStyle w:val="Code"/>
+      </w:pPr>
+      <w:r>
+        <w:t xml:space="preserve">    super.adjustPositionBy(v, delta);</w:t>
+      </w:r>
+    </w:p>
+    <w:p>
+      <w:pPr>
+        <w:pStyle w:val="Code"/>
+      </w:pPr>
+      <w:r>
+        <w:t xml:space="preserve">    this.setVertices();</w:t>
+      </w:r>
+    </w:p>
+    <w:p>
+      <w:pPr>
+        <w:pStyle w:val="Code"/>
+      </w:pPr>
+      <w:r>
+        <w:t xml:space="preserve">    this.rotateVertices();</w:t>
+      </w:r>
+    </w:p>
+    <w:p>
+      <w:pPr>
+        <w:pStyle w:val="Code"/>
+      </w:pPr>
+      <w:r>
+        <w:t>}</w:t>
+      </w:r>
+    </w:p>
+    <w:p>
+      <w:pPr>
+        <w:pStyle w:val="Code"/>
+      </w:pPr>
+    </w:p>
+    <w:p>
+      <w:pPr>
+        <w:pStyle w:val="Code"/>
+      </w:pPr>
+      <w:r>
+        <w:t>setTransform(xf) {</w:t>
+      </w:r>
+    </w:p>
+    <w:p>
+      <w:pPr>
+        <w:pStyle w:val="Code"/>
+      </w:pPr>
+      <w:r>
+        <w:t xml:space="preserve">    super.setTransform(xf);</w:t>
+      </w:r>
+    </w:p>
+    <w:p>
+      <w:pPr>
+        <w:pStyle w:val="Code"/>
+      </w:pPr>
+      <w:r>
+        <w:t xml:space="preserve">    this.setVertices();</w:t>
+      </w:r>
+    </w:p>
+    <w:p>
+      <w:pPr>
+        <w:pStyle w:val="Code"/>
+      </w:pPr>
+      <w:r>
+        <w:t xml:space="preserve">    this.rotateVertices();</w:t>
+      </w:r>
+    </w:p>
+    <w:p>
+      <w:pPr>
+        <w:pStyle w:val="Code"/>
+      </w:pPr>
+      <w:r>
+        <w:t>}</w:t>
+      </w:r>
+    </w:p>
+    <w:p>
+      <w:pPr>
+        <w:pStyle w:val="Code"/>
+      </w:pPr>
+    </w:p>
+    <w:p>
+      <w:pPr>
+        <w:pStyle w:val="Code"/>
+      </w:pPr>
+      <w:r>
+        <w:t>rotateVertices() {</w:t>
+      </w:r>
+    </w:p>
+    <w:p>
+      <w:pPr>
+        <w:pStyle w:val="Code"/>
+      </w:pPr>
+      <w:r>
+        <w:t xml:space="preserve">    let center = this.mXform.getPosition();</w:t>
+      </w:r>
+    </w:p>
+    <w:p>
+      <w:pPr>
+        <w:pStyle w:val="Code"/>
+      </w:pPr>
+      <w:r>
+        <w:t xml:space="preserve">    let r = this.mXform.getRotationInRad();</w:t>
+      </w:r>
+    </w:p>
+    <w:p>
+      <w:pPr>
+        <w:pStyle w:val="Code"/>
+      </w:pPr>
+      <w:r>
+        <w:t xml:space="preserve">    for (let i = 0; i &lt; 4; i++) {</w:t>
+      </w:r>
+    </w:p>
+    <w:p>
+      <w:pPr>
+        <w:pStyle w:val="Code"/>
+      </w:pPr>
+      <w:r>
+        <w:t xml:space="preserve">        vec2.rotateWRT(this.mVertex[i], this.mVertex[i], r, center);</w:t>
+      </w:r>
+    </w:p>
+    <w:p>
+      <w:pPr>
+        <w:pStyle w:val="Code"/>
+      </w:pPr>
+      <w:r>
+        <w:t xml:space="preserve">    }</w:t>
+      </w:r>
+    </w:p>
+    <w:p>
+      <w:pPr>
+        <w:pStyle w:val="Code"/>
+      </w:pPr>
+      <w:r>
+        <w:t xml:space="preserve">    this.computeFaceNormals();</w:t>
+      </w:r>
+    </w:p>
+    <w:p>
+      <w:pPr>
+        <w:pStyle w:val="Code"/>
+      </w:pPr>
+      <w:r>
+        <w:t>}</w:t>
+      </w:r>
+    </w:p>
+    <w:p>
+      <w:pPr>
+        <w:pStyle w:val="Code"/>
+      </w:pPr>
+    </w:p>
+    <w:p>
+      <w:pPr>
+        <w:pStyle w:val="NumList"/>
+      </w:pPr>
+      <w:r>
+        <w:t>Now</w:t>
+      </w:r>
+      <w:r>
+        <w:t xml:space="preserve">, define the </w:t>
+      </w:r>
+      <w:proofErr w:type="gramStart"/>
+      <w:r>
+        <w:rPr>
+          <w:rStyle w:val="CodeInline"/>
+        </w:rPr>
+        <w:t>draw(</w:t>
+      </w:r>
+      <w:proofErr w:type="gramEnd"/>
+      <w:r>
+        <w:rPr>
+          <w:rStyle w:val="CodeInline"/>
+        </w:rPr>
+        <w:t>)</w:t>
+      </w:r>
+      <w:r>
+        <w:t xml:space="preserve"> function to draw the edges of the rectangle as line segments, and the </w:t>
+      </w:r>
+      <w:r>
+        <w:rPr>
+          <w:rStyle w:val="CodeInline"/>
+        </w:rPr>
+        <w:t>update()</w:t>
+      </w:r>
+      <w:r>
+        <w:t xml:space="preserve"> function to</w:t>
+      </w:r>
+      <w:r>
+        <w:t xml:space="preserve"> update the vertices of the rectangle. </w:t>
+      </w:r>
+      <w:r>
+        <w:t xml:space="preserve">The vertices and face normal must be </w:t>
+      </w:r>
+      <w:r>
+        <w:t>re-computed</w:t>
+      </w:r>
+      <w:r>
+        <w:t xml:space="preserve"> because, r</w:t>
+      </w:r>
+      <w:r>
+        <w:t xml:space="preserve">ecall from the </w:t>
+      </w:r>
+      <w:proofErr w:type="spellStart"/>
+      <w:r>
+        <w:rPr>
+          <w:rStyle w:val="CodeInline"/>
+        </w:rPr>
+        <w:t>RigidShape</w:t>
+      </w:r>
+      <w:proofErr w:type="spellEnd"/>
+      <w:r>
+        <w:t xml:space="preserve"> base class constructor discussion</w:t>
+      </w:r>
+      <w:r>
+        <w:t>,</w:t>
+      </w:r>
+      <w:r>
+        <w:t xml:space="preserve"> that the </w:t>
+      </w:r>
+      <w:proofErr w:type="spellStart"/>
+      <w:r>
+        <w:rPr>
+          <w:rStyle w:val="CodeInline"/>
+        </w:rPr>
+        <w:t>mXfrom</w:t>
+      </w:r>
+      <w:proofErr w:type="spellEnd"/>
+      <w:r>
+        <w:t xml:space="preserve"> is a reference to the </w:t>
+      </w:r>
+      <w:r>
+        <w:rPr>
+          <w:rStyle w:val="CodeInline"/>
+        </w:rPr>
+        <w:t>Transform</w:t>
+      </w:r>
+      <w:r>
+        <w:t xml:space="preserve"> of a </w:t>
+      </w:r>
+      <w:r>
+        <w:rPr>
+          <w:rStyle w:val="CodeInline"/>
+        </w:rPr>
+        <w:t>Renderable</w:t>
+      </w:r>
+      <w:r>
+        <w:t xml:space="preserve"> object, the game may </w:t>
+      </w:r>
+      <w:r>
+        <w:t xml:space="preserve">have </w:t>
+      </w:r>
+      <w:r>
+        <w:t>manipulat</w:t>
+      </w:r>
+      <w:r>
+        <w:t>e</w:t>
+      </w:r>
+      <w:r>
+        <w:t>d the position or the rotation</w:t>
+      </w:r>
+      <w:r>
+        <w:t xml:space="preserve"> of the </w:t>
+      </w:r>
+      <w:proofErr w:type="spellStart"/>
+      <w:r>
+        <w:rPr>
+          <w:rStyle w:val="CodeInline"/>
+        </w:rPr>
+        <w:t>Transfrom</w:t>
+      </w:r>
+      <w:proofErr w:type="spellEnd"/>
+      <w:r>
+        <w:t xml:space="preserve">. To ensure </w:t>
+      </w:r>
+      <w:proofErr w:type="spellStart"/>
+      <w:r>
+        <w:rPr>
+          <w:rStyle w:val="CodeInline"/>
+        </w:rPr>
+        <w:t>RigidRectangle</w:t>
+      </w:r>
+      <w:proofErr w:type="spellEnd"/>
       <w:r>
         <w:t xml:space="preserve"> </w:t>
       </w:r>
       <w:r>
-        <w:t>I</w:t>
-      </w:r>
-      <w:r>
-        <w:t xml:space="preserve">n all cases, after </w:t>
-      </w:r>
-      <w:r>
-        <w:t xml:space="preserve">the </w:t>
-      </w:r>
-      <w:r>
-        <w:t xml:space="preserve">manipulation </w:t>
-      </w:r>
-      <w:r>
-        <w:t xml:space="preserve">the </w:t>
-      </w:r>
-      <w:r>
-        <w:t xml:space="preserve">rectangle vertices and face </w:t>
+        <w:t>consistently</w:t>
+      </w:r>
+      <w:r>
+        <w:t xml:space="preserve"> reflect the potential </w:t>
+      </w:r>
+      <w:r>
+        <w:rPr>
+          <w:rStyle w:val="CodeInline"/>
+        </w:rPr>
+        <w:t>Transform</w:t>
+      </w:r>
+      <w:r>
+        <w:t xml:space="preserve"> changes, the vertices and face </w:t>
       </w:r>
       <w:proofErr w:type="spellStart"/>
       <w:r>
@@ -5792,79 +6365,63 @@
       </w:r>
       <w:proofErr w:type="spellEnd"/>
       <w:r>
-        <w:t xml:space="preserve"> must be re-computed (</w:t>
-      </w:r>
-      <w:proofErr w:type="spellStart"/>
-      <w:proofErr w:type="gramStart"/>
-      <w:r>
-        <w:rPr>
-          <w:rStyle w:val="CodeInline"/>
-        </w:rPr>
-        <w:t>rotateVertices</w:t>
-      </w:r>
-      <w:proofErr w:type="spellEnd"/>
-      <w:r>
-        <w:rPr>
-          <w:rStyle w:val="CodeInline"/>
-        </w:rPr>
-        <w:t>(</w:t>
-      </w:r>
-      <w:proofErr w:type="gramEnd"/>
-      <w:r>
-        <w:rPr>
-          <w:rStyle w:val="CodeInline"/>
-        </w:rPr>
-        <w:t>)</w:t>
-      </w:r>
-      <w:r>
-        <w:rPr>
-          <w:rStyle w:val="CodeInline"/>
-        </w:rPr>
+        <w:t xml:space="preserve"> must be re-computed at each update.</w:t>
+      </w:r>
+      <w:r>
         <w:t xml:space="preserve"> </w:t>
       </w:r>
-      <w:r>
-        <w:t xml:space="preserve">calls </w:t>
-      </w:r>
-      <w:proofErr w:type="spellStart"/>
-      <w:r>
-        <w:rPr>
-          <w:rStyle w:val="CodeInline"/>
-        </w:rPr>
-        <w:t>computeFaceNormals</w:t>
-      </w:r>
-      <w:proofErr w:type="spellEnd"/>
-      <w:r>
-        <w:rPr>
-          <w:rStyle w:val="CodeInline"/>
-        </w:rPr>
-        <w:t>()</w:t>
-      </w:r>
-      <w:r>
-        <w:t>).</w:t>
-      </w:r>
-    </w:p>
-    <w:p>
-      <w:pPr>
-        <w:pStyle w:val="Code"/>
-      </w:pPr>
-      <w:r>
-        <w:t>incShapeSizeBy(dt) {</w:t>
-      </w:r>
-    </w:p>
-    <w:p>
-      <w:pPr>
-        <w:pStyle w:val="Code"/>
-      </w:pPr>
-      <w:r>
-        <w:t xml:space="preserve">    this.mHeight += dt;</w:t>
-      </w:r>
-    </w:p>
-    <w:p>
-      <w:pPr>
-        <w:pStyle w:val="Code"/>
-      </w:pPr>
-      <w:r>
-        <w:t xml:space="preserve">    this.mWidth += dt;</w:t>
+    </w:p>
+    <w:p>
+      <w:pPr>
+        <w:pStyle w:val="Code"/>
+      </w:pPr>
+      <w:r>
+        <w:t>draw(aCamera) {</w:t>
+      </w:r>
+    </w:p>
+    <w:p>
+      <w:pPr>
+        <w:pStyle w:val="Code"/>
+      </w:pPr>
+      <w:r>
+        <w:t xml:space="preserve">    super.draw(aCamera);  // the cross marker at the center</w:t>
+      </w:r>
+    </w:p>
+    <w:p>
+      <w:pPr>
+        <w:pStyle w:val="Code"/>
+      </w:pPr>
+      <w:r>
+        <w:t xml:space="preserve">    debugDraw.drawRectangle(aCamera, this.mVertex, this._shapeColor());</w:t>
+      </w:r>
+    </w:p>
+    <w:p>
+      <w:pPr>
+        <w:pStyle w:val="Code"/>
+      </w:pPr>
+      <w:r>
+        <w:t>}</w:t>
+      </w:r>
+    </w:p>
+    <w:p>
+      <w:pPr>
+        <w:pStyle w:val="Code"/>
+      </w:pPr>
+    </w:p>
+    <w:p>
+      <w:pPr>
+        <w:pStyle w:val="Code"/>
+      </w:pPr>
+      <w:r>
+        <w:t>update() {</w:t>
+      </w:r>
+    </w:p>
+    <w:p>
+      <w:pPr>
+        <w:pStyle w:val="Code"/>
+      </w:pPr>
+      <w:r>
+        <w:t xml:space="preserve">    super.update();</w:t>
       </w:r>
     </w:p>
     <w:p>
@@ -5888,459 +6445,12 @@
         <w:pStyle w:val="Code"/>
       </w:pPr>
       <w:r>
+        <w:lastRenderedPageBreak/>
         <w:t>}</w:t>
       </w:r>
     </w:p>
     <w:p>
       <w:pPr>
-        <w:pStyle w:val="Code"/>
-      </w:pPr>
-    </w:p>
-    <w:p>
-      <w:pPr>
-        <w:pStyle w:val="Code"/>
-      </w:pPr>
-      <w:r>
-        <w:t>setPosition(x, y) {</w:t>
-      </w:r>
-    </w:p>
-    <w:p>
-      <w:pPr>
-        <w:pStyle w:val="Code"/>
-      </w:pPr>
-      <w:r>
-        <w:t xml:space="preserve">    super.setPosition(x, y);</w:t>
-      </w:r>
-    </w:p>
-    <w:p>
-      <w:pPr>
-        <w:pStyle w:val="Code"/>
-      </w:pPr>
-      <w:r>
-        <w:t xml:space="preserve">    this.setVertices();</w:t>
-      </w:r>
-    </w:p>
-    <w:p>
-      <w:pPr>
-        <w:pStyle w:val="Code"/>
-      </w:pPr>
-      <w:r>
-        <w:t xml:space="preserve">    this.rotateVertices();</w:t>
-      </w:r>
-    </w:p>
-    <w:p>
-      <w:pPr>
-        <w:pStyle w:val="Code"/>
-      </w:pPr>
-      <w:r>
-        <w:t>}</w:t>
-      </w:r>
-    </w:p>
-    <w:p>
-      <w:pPr>
-        <w:pStyle w:val="Code"/>
-      </w:pPr>
-    </w:p>
-    <w:p>
-      <w:pPr>
-        <w:pStyle w:val="Code"/>
-      </w:pPr>
-      <w:r>
-        <w:t>adjustPositionBy(v, delta) {</w:t>
-      </w:r>
-    </w:p>
-    <w:p>
-      <w:pPr>
-        <w:pStyle w:val="Code"/>
-      </w:pPr>
-      <w:r>
-        <w:t xml:space="preserve">    super.adjustPositionBy(v, delta);</w:t>
-      </w:r>
-    </w:p>
-    <w:p>
-      <w:pPr>
-        <w:pStyle w:val="Code"/>
-      </w:pPr>
-      <w:r>
-        <w:t xml:space="preserve">    this.setVertices();</w:t>
-      </w:r>
-    </w:p>
-    <w:p>
-      <w:pPr>
-        <w:pStyle w:val="Code"/>
-      </w:pPr>
-      <w:r>
-        <w:t xml:space="preserve">    this.rotateVertices();</w:t>
-      </w:r>
-    </w:p>
-    <w:p>
-      <w:pPr>
-        <w:pStyle w:val="Code"/>
-      </w:pPr>
-      <w:r>
-        <w:t>}</w:t>
-      </w:r>
-    </w:p>
-    <w:p>
-      <w:pPr>
-        <w:pStyle w:val="Code"/>
-      </w:pPr>
-    </w:p>
-    <w:p>
-      <w:pPr>
-        <w:pStyle w:val="Code"/>
-      </w:pPr>
-      <w:r>
-        <w:t>setTransform(xf) {</w:t>
-      </w:r>
-    </w:p>
-    <w:p>
-      <w:pPr>
-        <w:pStyle w:val="Code"/>
-      </w:pPr>
-      <w:r>
-        <w:t xml:space="preserve">    super.setTransform(xf);</w:t>
-      </w:r>
-    </w:p>
-    <w:p>
-      <w:pPr>
-        <w:pStyle w:val="Code"/>
-      </w:pPr>
-      <w:r>
-        <w:t xml:space="preserve">    this.setVertices();</w:t>
-      </w:r>
-    </w:p>
-    <w:p>
-      <w:pPr>
-        <w:pStyle w:val="Code"/>
-      </w:pPr>
-      <w:r>
-        <w:t xml:space="preserve">    this.rotateVertices();</w:t>
-      </w:r>
-    </w:p>
-    <w:p>
-      <w:pPr>
-        <w:pStyle w:val="Code"/>
-      </w:pPr>
-      <w:r>
-        <w:t>}</w:t>
-      </w:r>
-    </w:p>
-    <w:p>
-      <w:pPr>
-        <w:pStyle w:val="Code"/>
-      </w:pPr>
-    </w:p>
-    <w:p>
-      <w:pPr>
-        <w:pStyle w:val="Code"/>
-      </w:pPr>
-      <w:r>
-        <w:t>rotateVertices() {</w:t>
-      </w:r>
-    </w:p>
-    <w:p>
-      <w:pPr>
-        <w:pStyle w:val="Code"/>
-      </w:pPr>
-      <w:r>
-        <w:t xml:space="preserve">    let center = this.mXform.getPosition();</w:t>
-      </w:r>
-    </w:p>
-    <w:p>
-      <w:pPr>
-        <w:pStyle w:val="Code"/>
-      </w:pPr>
-      <w:r>
-        <w:t xml:space="preserve">    let r = this.mXform.getRotationInRad();</w:t>
-      </w:r>
-    </w:p>
-    <w:p>
-      <w:pPr>
-        <w:pStyle w:val="Code"/>
-      </w:pPr>
-      <w:r>
-        <w:t xml:space="preserve">    for (let i = 0; i &lt; 4; i++) {</w:t>
-      </w:r>
-    </w:p>
-    <w:p>
-      <w:pPr>
-        <w:pStyle w:val="Code"/>
-      </w:pPr>
-      <w:r>
-        <w:t xml:space="preserve">        vec2.rotateWRT(this.mVertex[i], this.mVertex[i], r, center);</w:t>
-      </w:r>
-    </w:p>
-    <w:p>
-      <w:pPr>
-        <w:pStyle w:val="Code"/>
-      </w:pPr>
-      <w:r>
-        <w:t xml:space="preserve">    }</w:t>
-      </w:r>
-    </w:p>
-    <w:p>
-      <w:pPr>
-        <w:pStyle w:val="Code"/>
-      </w:pPr>
-      <w:r>
-        <w:t xml:space="preserve">    this.computeFaceNormals();</w:t>
-      </w:r>
-    </w:p>
-    <w:p>
-      <w:pPr>
-        <w:pStyle w:val="Code"/>
-      </w:pPr>
-      <w:r>
-        <w:t>}</w:t>
-      </w:r>
-    </w:p>
-    <w:p>
-      <w:pPr>
-        <w:pStyle w:val="Code"/>
-      </w:pPr>
-    </w:p>
-    <w:p>
-      <w:pPr>
-        <w:pStyle w:val="NumList"/>
-      </w:pPr>
-      <w:r>
-        <w:lastRenderedPageBreak/>
-        <w:t>Now</w:t>
-      </w:r>
-      <w:r>
-        <w:t xml:space="preserve">, define the </w:t>
-      </w:r>
-      <w:proofErr w:type="gramStart"/>
-      <w:r>
-        <w:rPr>
-          <w:rStyle w:val="CodeInline"/>
-        </w:rPr>
-        <w:t>draw(</w:t>
-      </w:r>
-      <w:proofErr w:type="gramEnd"/>
-      <w:r>
-        <w:rPr>
-          <w:rStyle w:val="CodeInline"/>
-        </w:rPr>
-        <w:t>)</w:t>
-      </w:r>
-      <w:r>
-        <w:t xml:space="preserve"> function to draw the edges of the rectangle as line segments, and the </w:t>
-      </w:r>
-      <w:r>
-        <w:rPr>
-          <w:rStyle w:val="CodeInline"/>
-        </w:rPr>
-        <w:t>update()</w:t>
-      </w:r>
-      <w:r>
-        <w:t xml:space="preserve"> function to</w:t>
-      </w:r>
-      <w:r>
-        <w:t xml:space="preserve"> update the vertices of the rectangle. </w:t>
-      </w:r>
-      <w:r>
-        <w:t xml:space="preserve">The vertices and face normal must be </w:t>
-      </w:r>
-      <w:r>
-        <w:t>re-computed</w:t>
-      </w:r>
-      <w:r>
-        <w:t xml:space="preserve"> because, r</w:t>
-      </w:r>
-      <w:r>
-        <w:t xml:space="preserve">ecall from the </w:t>
-      </w:r>
-      <w:proofErr w:type="spellStart"/>
-      <w:r>
-        <w:rPr>
-          <w:rStyle w:val="CodeInline"/>
-        </w:rPr>
-        <w:t>RigidShape</w:t>
-      </w:r>
-      <w:proofErr w:type="spellEnd"/>
-      <w:r>
-        <w:t xml:space="preserve"> base class constructor discussion</w:t>
-      </w:r>
-      <w:r>
-        <w:t>,</w:t>
-      </w:r>
-      <w:r>
-        <w:t xml:space="preserve"> that the </w:t>
-      </w:r>
-      <w:proofErr w:type="spellStart"/>
-      <w:r>
-        <w:rPr>
-          <w:rStyle w:val="CodeInline"/>
-        </w:rPr>
-        <w:t>mXfrom</w:t>
-      </w:r>
-      <w:proofErr w:type="spellEnd"/>
-      <w:r>
-        <w:t xml:space="preserve"> is a reference to the </w:t>
-      </w:r>
-      <w:r>
-        <w:rPr>
-          <w:rStyle w:val="CodeInline"/>
-        </w:rPr>
-        <w:t>Transform</w:t>
-      </w:r>
-      <w:r>
-        <w:t xml:space="preserve"> of a </w:t>
-      </w:r>
-      <w:r>
-        <w:rPr>
-          <w:rStyle w:val="CodeInline"/>
-        </w:rPr>
-        <w:t>Renderable</w:t>
-      </w:r>
-      <w:r>
-        <w:t xml:space="preserve"> object, the game may </w:t>
-      </w:r>
-      <w:r>
-        <w:t xml:space="preserve">have </w:t>
-      </w:r>
-      <w:r>
-        <w:t>manipulat</w:t>
-      </w:r>
-      <w:r>
-        <w:t>e</w:t>
-      </w:r>
-      <w:r>
-        <w:t>d the position or the rotation</w:t>
-      </w:r>
-      <w:r>
-        <w:t xml:space="preserve"> of the </w:t>
-      </w:r>
-      <w:proofErr w:type="spellStart"/>
-      <w:r>
-        <w:rPr>
-          <w:rStyle w:val="CodeInline"/>
-        </w:rPr>
-        <w:t>Transfrom</w:t>
-      </w:r>
-      <w:proofErr w:type="spellEnd"/>
-      <w:r>
-        <w:t xml:space="preserve">. To ensure </w:t>
-      </w:r>
-      <w:proofErr w:type="spellStart"/>
-      <w:r>
-        <w:rPr>
-          <w:rStyle w:val="CodeInline"/>
-        </w:rPr>
-        <w:t>RigidRectangle</w:t>
-      </w:r>
-      <w:proofErr w:type="spellEnd"/>
-      <w:r>
-        <w:t xml:space="preserve"> </w:t>
-      </w:r>
-      <w:r>
-        <w:t>consistently</w:t>
-      </w:r>
-      <w:r>
-        <w:t xml:space="preserve"> reflect the potential </w:t>
-      </w:r>
-      <w:r>
-        <w:rPr>
-          <w:rStyle w:val="CodeInline"/>
-        </w:rPr>
-        <w:t>Transform</w:t>
-      </w:r>
-      <w:r>
-        <w:t xml:space="preserve"> changes, the vertices and face </w:t>
-      </w:r>
-      <w:proofErr w:type="spellStart"/>
-      <w:r>
-        <w:t>normals</w:t>
-      </w:r>
-      <w:proofErr w:type="spellEnd"/>
-      <w:r>
-        <w:t xml:space="preserve"> must be re-computed at each update.</w:t>
-      </w:r>
-      <w:r>
-        <w:t xml:space="preserve"> </w:t>
-      </w:r>
-    </w:p>
-    <w:p>
-      <w:pPr>
-        <w:pStyle w:val="Code"/>
-      </w:pPr>
-      <w:r>
-        <w:t>draw(aCamera) {</w:t>
-      </w:r>
-    </w:p>
-    <w:p>
-      <w:pPr>
-        <w:pStyle w:val="Code"/>
-      </w:pPr>
-      <w:r>
-        <w:t xml:space="preserve">    super.draw(aCamera);  // the cross marker at the center</w:t>
-      </w:r>
-    </w:p>
-    <w:p>
-      <w:pPr>
-        <w:pStyle w:val="Code"/>
-      </w:pPr>
-      <w:r>
-        <w:t xml:space="preserve">    debugDraw.drawRectangle(aCamera, this.mVertex, this._shapeColor());</w:t>
-      </w:r>
-    </w:p>
-    <w:p>
-      <w:pPr>
-        <w:pStyle w:val="Code"/>
-      </w:pPr>
-      <w:r>
-        <w:t>}</w:t>
-      </w:r>
-    </w:p>
-    <w:p>
-      <w:pPr>
-        <w:pStyle w:val="Code"/>
-      </w:pPr>
-    </w:p>
-    <w:p>
-      <w:pPr>
-        <w:pStyle w:val="Code"/>
-      </w:pPr>
-      <w:r>
-        <w:t>update() {</w:t>
-      </w:r>
-    </w:p>
-    <w:p>
-      <w:pPr>
-        <w:pStyle w:val="Code"/>
-      </w:pPr>
-      <w:r>
-        <w:t xml:space="preserve">    super.update();</w:t>
-      </w:r>
-    </w:p>
-    <w:p>
-      <w:pPr>
-        <w:pStyle w:val="Code"/>
-      </w:pPr>
-      <w:r>
-        <w:t xml:space="preserve">    this.setVertices();</w:t>
-      </w:r>
-    </w:p>
-    <w:p>
-      <w:pPr>
-        <w:pStyle w:val="Code"/>
-      </w:pPr>
-      <w:r>
-        <w:t xml:space="preserve">    this.rotateVertices();</w:t>
-      </w:r>
-    </w:p>
-    <w:p>
-      <w:pPr>
-        <w:pStyle w:val="Code"/>
-      </w:pPr>
-      <w:r>
-        <w:t>}</w:t>
-      </w:r>
-    </w:p>
-    <w:p>
-      <w:pPr>
         <w:pStyle w:val="BodyTextCont"/>
       </w:pPr>
       <w:r>
@@ -6360,8 +6470,8 @@
       <w:pPr>
         <w:pStyle w:val="Heading3"/>
       </w:pPr>
-      <w:bookmarkStart w:id="5" w:name="_acm0qfuvbv3k" w:colFirst="0" w:colLast="0"/>
-      <w:bookmarkEnd w:id="5"/>
+      <w:bookmarkStart w:id="6" w:name="_acm0qfuvbv3k" w:colFirst="0" w:colLast="0"/>
+      <w:bookmarkEnd w:id="6"/>
       <w:r>
         <w:t xml:space="preserve">Defining </w:t>
       </w:r>
@@ -6815,7 +6925,6 @@
         <w:pStyle w:val="Code"/>
       </w:pPr>
       <w:r>
-        <w:lastRenderedPageBreak/>
         <w:t>}</w:t>
       </w:r>
     </w:p>
@@ -7051,6 +7160,7 @@
         <w:pStyle w:val="Code"/>
       </w:pPr>
       <w:r>
+        <w:lastRenderedPageBreak/>
         <w:t xml:space="preserve">incShapeSizeBy(dt) { </w:t>
       </w:r>
     </w:p>
@@ -7240,11 +7350,7 @@
       </w:r>
       <w:proofErr w:type="spellEnd"/>
       <w:r>
-        <w:t xml:space="preserve"> class is designed to encapsulate the visual appearance and behaviors of objects in the game scene. </w:t>
-      </w:r>
-      <w:r>
-        <w:lastRenderedPageBreak/>
-        <w:t xml:space="preserve">The visual appearance of a </w:t>
+        <w:t xml:space="preserve"> class is designed to encapsulate the visual appearance and behaviors of objects in the game scene. The visual appearance of a </w:t>
       </w:r>
       <w:proofErr w:type="spellStart"/>
       <w:r>
@@ -7473,6 +7579,7 @@
         <w:pStyle w:val="Code"/>
       </w:pPr>
       <w:r>
+        <w:lastRenderedPageBreak/>
         <w:t xml:space="preserve">        this.mVisible = true;</w:t>
       </w:r>
     </w:p>
@@ -7731,23 +7838,207 @@
         <w:pStyle w:val="Code"/>
       </w:pPr>
       <w:r>
+        <w:t xml:space="preserve">        if ((this.mRigidBody !== null) &amp;&amp; (this.mDrawRigidShape))</w:t>
+      </w:r>
+    </w:p>
+    <w:p>
+      <w:pPr>
+        <w:pStyle w:val="Code"/>
+      </w:pPr>
+      <w:r>
+        <w:t xml:space="preserve">            this.mRigidBody.draw(aCamera);</w:t>
+      </w:r>
+    </w:p>
+    <w:p>
+      <w:pPr>
+        <w:pStyle w:val="Code"/>
+      </w:pPr>
+      <w:r>
+        <w:t xml:space="preserve">    }</w:t>
+      </w:r>
+    </w:p>
+    <w:p>
+      <w:pPr>
+        <w:pStyle w:val="Code"/>
+      </w:pPr>
+      <w:r>
+        <w:t>}</w:t>
+      </w:r>
+    </w:p>
+    <w:p>
+      <w:pPr>
+        <w:pStyle w:val="Code"/>
+      </w:pPr>
+    </w:p>
+    <w:p>
+      <w:pPr>
+        <w:pStyle w:val="Code"/>
+      </w:pPr>
+      <w:r>
+        <w:t>update() {</w:t>
+      </w:r>
+    </w:p>
+    <w:p>
+      <w:pPr>
+        <w:pStyle w:val="Code"/>
+      </w:pPr>
+      <w:r>
+        <w:t xml:space="preserve">    // simple default behavior</w:t>
+      </w:r>
+    </w:p>
+    <w:p>
+      <w:pPr>
+        <w:pStyle w:val="Code"/>
+      </w:pPr>
+      <w:r>
+        <w:t xml:space="preserve">    if (this.mRigidBody !== null)</w:t>
+      </w:r>
+    </w:p>
+    <w:p>
+      <w:pPr>
+        <w:pStyle w:val="Code"/>
+      </w:pPr>
+      <w:r>
+        <w:t xml:space="preserve">        this.mRigidBody.update();</w:t>
+      </w:r>
+    </w:p>
+    <w:p>
+      <w:pPr>
+        <w:pStyle w:val="Code"/>
+      </w:pPr>
+      <w:r>
+        <w:t>}</w:t>
+      </w:r>
+    </w:p>
+    <w:p>
+      <w:pPr>
+        <w:pStyle w:val="NumList"/>
+      </w:pPr>
+      <w:r>
+        <w:t xml:space="preserve">Edit the </w:t>
+      </w:r>
+      <w:r>
+        <w:rPr>
+          <w:rStyle w:val="CodeInline"/>
+        </w:rPr>
+        <w:t>ga</w:t>
+      </w:r>
+      <w:r>
+        <w:rPr>
+          <w:rStyle w:val="CodeInline"/>
+        </w:rPr>
+        <w:t>me</w:t>
+      </w:r>
+      <w:r>
+        <w:rPr>
+          <w:rStyle w:val="CodeInline"/>
+        </w:rPr>
+        <w:t>_o</w:t>
+      </w:r>
+      <w:r>
+        <w:rPr>
+          <w:rStyle w:val="CodeInline"/>
+        </w:rPr>
+        <w:t>bject</w:t>
+      </w:r>
+      <w:r>
+        <w:rPr>
+          <w:rStyle w:val="CodeInline"/>
+        </w:rPr>
+        <w:t>_s</w:t>
+      </w:r>
+      <w:r>
+        <w:rPr>
+          <w:rStyle w:val="CodeInline"/>
+        </w:rPr>
+        <w:t>et.js</w:t>
+      </w:r>
+      <w:r>
+        <w:t xml:space="preserve"> file to modify the </w:t>
+      </w:r>
+      <w:proofErr w:type="spellStart"/>
+      <w:r>
+        <w:rPr>
+          <w:rStyle w:val="CodeInline"/>
+        </w:rPr>
+        <w:t>GameObjectSet</w:t>
+      </w:r>
+      <w:proofErr w:type="spellEnd"/>
+      <w:r>
+        <w:t xml:space="preserve"> class to support the toggling of different drawing options </w:t>
+      </w:r>
+      <w:r>
+        <w:t xml:space="preserve">for </w:t>
+      </w:r>
+      <w:r>
+        <w:t xml:space="preserve">the </w:t>
+      </w:r>
+      <w:r>
+        <w:t xml:space="preserve">entire </w:t>
+      </w:r>
+      <w:r>
+        <w:t>set.</w:t>
+      </w:r>
+    </w:p>
+    <w:p>
+      <w:pPr>
+        <w:pStyle w:val="Code"/>
+      </w:pPr>
+      <w:r>
+        <w:t>… identical to previous code ...</w:t>
+      </w:r>
+    </w:p>
+    <w:p>
+      <w:pPr>
+        <w:pStyle w:val="Code"/>
+      </w:pPr>
+    </w:p>
+    <w:p>
+      <w:pPr>
+        <w:pStyle w:val="Code"/>
+      </w:pPr>
+      <w:r>
+        <w:t xml:space="preserve">    toggleDrawRenderable() {</w:t>
+      </w:r>
+    </w:p>
+    <w:p>
+      <w:pPr>
+        <w:pStyle w:val="Code"/>
+      </w:pPr>
+      <w:r>
+        <w:t xml:space="preserve">        let i;</w:t>
+      </w:r>
+    </w:p>
+    <w:p>
+      <w:pPr>
+        <w:pStyle w:val="Code"/>
+      </w:pPr>
+      <w:r>
+        <w:t xml:space="preserve">        for (i = 0; i &lt; this.mSet.length; i++) {</w:t>
+      </w:r>
+    </w:p>
+    <w:p>
+      <w:pPr>
+        <w:pStyle w:val="Code"/>
+      </w:pPr>
+      <w:r>
+        <w:t xml:space="preserve">            this.mSet[i].toggleDrawRenderable();</w:t>
+      </w:r>
+    </w:p>
+    <w:p>
+      <w:pPr>
+        <w:pStyle w:val="Code"/>
+      </w:pPr>
+      <w:r>
+        <w:t xml:space="preserve">        }</w:t>
+      </w:r>
+    </w:p>
+    <w:p>
+      <w:pPr>
+        <w:pStyle w:val="Code"/>
+      </w:pPr>
+      <w:r>
         <w:lastRenderedPageBreak/>
-        <w:t xml:space="preserve">        if ((this.mRigidBody !== null) &amp;&amp; (this.mDrawRigidShape))</w:t>
-      </w:r>
-    </w:p>
-    <w:p>
-      <w:pPr>
-        <w:pStyle w:val="Code"/>
-      </w:pPr>
-      <w:r>
-        <w:t xml:space="preserve">            this.mRigidBody.draw(aCamera);</w:t>
-      </w:r>
-    </w:p>
-    <w:p>
-      <w:pPr>
-        <w:pStyle w:val="Code"/>
-      </w:pPr>
-      <w:r>
         <w:t xml:space="preserve">    }</w:t>
       </w:r>
     </w:p>
@@ -7755,306 +8046,925 @@
       <w:pPr>
         <w:pStyle w:val="Code"/>
       </w:pPr>
-      <w:r>
-        <w:t>}</w:t>
-      </w:r>
-    </w:p>
-    <w:p>
-      <w:pPr>
-        <w:pStyle w:val="Code"/>
-      </w:pPr>
-    </w:p>
-    <w:p>
-      <w:pPr>
-        <w:pStyle w:val="Code"/>
-      </w:pPr>
-      <w:r>
-        <w:t>update() {</w:t>
-      </w:r>
-    </w:p>
-    <w:p>
-      <w:pPr>
-        <w:pStyle w:val="Code"/>
-      </w:pPr>
-      <w:r>
-        <w:t xml:space="preserve">    // simple default behavior</w:t>
-      </w:r>
-    </w:p>
-    <w:p>
-      <w:pPr>
-        <w:pStyle w:val="Code"/>
-      </w:pPr>
-      <w:r>
-        <w:t xml:space="preserve">    if (this.mRigidBody !== null)</w:t>
-      </w:r>
-    </w:p>
-    <w:p>
-      <w:pPr>
-        <w:pStyle w:val="Code"/>
-      </w:pPr>
-      <w:r>
-        <w:t xml:space="preserve">        this.mRigidBody.update();</w:t>
-      </w:r>
-    </w:p>
-    <w:p>
-      <w:pPr>
-        <w:pStyle w:val="Code"/>
-      </w:pPr>
-      <w:r>
-        <w:t>}</w:t>
-      </w:r>
-    </w:p>
-    <w:p>
-      <w:pPr>
-        <w:pStyle w:val="NumList"/>
-      </w:pPr>
-      <w:r>
-        <w:t xml:space="preserve">Edit the </w:t>
-      </w:r>
-      <w:r>
-        <w:rPr>
-          <w:rStyle w:val="CodeInline"/>
-        </w:rPr>
-        <w:t>ga</w:t>
-      </w:r>
-      <w:r>
-        <w:rPr>
-          <w:rStyle w:val="CodeInline"/>
-        </w:rPr>
-        <w:t>me</w:t>
-      </w:r>
-      <w:r>
-        <w:rPr>
-          <w:rStyle w:val="CodeInline"/>
-        </w:rPr>
-        <w:t>_o</w:t>
-      </w:r>
-      <w:r>
-        <w:rPr>
-          <w:rStyle w:val="CodeInline"/>
-        </w:rPr>
-        <w:t>bject</w:t>
-      </w:r>
-      <w:r>
-        <w:rPr>
-          <w:rStyle w:val="CodeInline"/>
-        </w:rPr>
-        <w:t>_s</w:t>
-      </w:r>
-      <w:r>
-        <w:rPr>
-          <w:rStyle w:val="CodeInline"/>
-        </w:rPr>
-        <w:t>et.js</w:t>
-      </w:r>
-      <w:r>
-        <w:t xml:space="preserve"> file to modify the </w:t>
-      </w:r>
-      <w:proofErr w:type="spellStart"/>
-      <w:r>
-        <w:rPr>
-          <w:rStyle w:val="CodeInline"/>
-        </w:rPr>
-        <w:t>GameObjectSet</w:t>
-      </w:r>
-      <w:proofErr w:type="spellEnd"/>
-      <w:r>
-        <w:t xml:space="preserve"> class to support the toggling of different drawing options </w:t>
-      </w:r>
-      <w:r>
-        <w:t xml:space="preserve">for </w:t>
+    </w:p>
+    <w:p>
+      <w:pPr>
+        <w:pStyle w:val="Code"/>
+      </w:pPr>
+      <w:r>
+        <w:t xml:space="preserve">    toggleDrawRigidShape() {</w:t>
+      </w:r>
+    </w:p>
+    <w:p>
+      <w:pPr>
+        <w:pStyle w:val="Code"/>
+      </w:pPr>
+      <w:r>
+        <w:t xml:space="preserve">        let i;</w:t>
+      </w:r>
+    </w:p>
+    <w:p>
+      <w:pPr>
+        <w:pStyle w:val="Code"/>
+      </w:pPr>
+      <w:r>
+        <w:t xml:space="preserve">        for (i = 0; i &lt; this.mSet.length; i++) {</w:t>
+      </w:r>
+    </w:p>
+    <w:p>
+      <w:pPr>
+        <w:pStyle w:val="Code"/>
+      </w:pPr>
+      <w:r>
+        <w:t xml:space="preserve">            this.mSet[i].toggleDrawRigidShape();</w:t>
+      </w:r>
+    </w:p>
+    <w:p>
+      <w:pPr>
+        <w:pStyle w:val="Code"/>
+      </w:pPr>
+      <w:r>
+        <w:t xml:space="preserve">        }</w:t>
+      </w:r>
+    </w:p>
+    <w:p>
+      <w:pPr>
+        <w:pStyle w:val="Code"/>
+      </w:pPr>
+      <w:r>
+        <w:t xml:space="preserve">    }</w:t>
+      </w:r>
+    </w:p>
+    <w:p>
+      <w:pPr>
+        <w:pStyle w:val="Code"/>
+      </w:pPr>
+    </w:p>
+    <w:p>
+      <w:pPr>
+        <w:pStyle w:val="Code"/>
+      </w:pPr>
+      <w:r>
+        <w:t xml:space="preserve">    toggleDrawBound() {</w:t>
+      </w:r>
+    </w:p>
+    <w:p>
+      <w:pPr>
+        <w:pStyle w:val="Code"/>
+      </w:pPr>
+      <w:r>
+        <w:t xml:space="preserve">        let i;</w:t>
+      </w:r>
+    </w:p>
+    <w:p>
+      <w:pPr>
+        <w:pStyle w:val="Code"/>
+      </w:pPr>
+      <w:r>
+        <w:t xml:space="preserve">        for (i = 0; i &lt; this.mSet.length; i++) {</w:t>
+      </w:r>
+    </w:p>
+    <w:p>
+      <w:pPr>
+        <w:pStyle w:val="Code"/>
+      </w:pPr>
+      <w:r>
+        <w:t xml:space="preserve">            let r = this.mSet[i].getRigidBody()</w:t>
+      </w:r>
+    </w:p>
+    <w:p>
+      <w:pPr>
+        <w:pStyle w:val="Code"/>
+      </w:pPr>
+      <w:r>
+        <w:t xml:space="preserve">            if (r !== null) </w:t>
+      </w:r>
+    </w:p>
+    <w:p>
+      <w:pPr>
+        <w:pStyle w:val="Code"/>
+      </w:pPr>
+      <w:r>
+        <w:t xml:space="preserve">                r.toggleDrawBound();</w:t>
+      </w:r>
+    </w:p>
+    <w:p>
+      <w:pPr>
+        <w:pStyle w:val="Code"/>
+      </w:pPr>
+      <w:r>
+        <w:t xml:space="preserve">        }</w:t>
+      </w:r>
+    </w:p>
+    <w:p>
+      <w:pPr>
+        <w:pStyle w:val="Code"/>
+      </w:pPr>
+      <w:r>
+        <w:t xml:space="preserve">    }</w:t>
+      </w:r>
+    </w:p>
+    <w:p>
+      <w:pPr>
+        <w:pStyle w:val="Heading3"/>
+      </w:pPr>
+      <w:r>
+        <w:t xml:space="preserve">Testing of </w:t>
+      </w:r>
+      <w:proofErr w:type="spellStart"/>
+      <w:r>
+        <w:t>RigidShape</w:t>
+      </w:r>
+      <w:proofErr w:type="spellEnd"/>
+      <w:r>
+        <w:t xml:space="preserve"> Functionality</w:t>
+      </w:r>
+    </w:p>
+    <w:p>
+      <w:pPr>
+        <w:pStyle w:val="BodyTextFirst"/>
+      </w:pPr>
+      <w:proofErr w:type="spellStart"/>
+      <w:r>
+        <w:rPr>
+          <w:rStyle w:val="CodeInline"/>
+        </w:rPr>
+        <w:t>RigidShape</w:t>
+      </w:r>
+      <w:proofErr w:type="spellEnd"/>
+      <w:r>
+        <w:t xml:space="preserve"> </w:t>
+      </w:r>
+      <w:r>
+        <w:t xml:space="preserve">is designed to </w:t>
+      </w:r>
+      <w:r>
+        <w:t xml:space="preserve">approximate </w:t>
+      </w:r>
+      <w:r>
+        <w:t xml:space="preserve">and to participate on behalf of </w:t>
+      </w:r>
+      <w:r>
+        <w:t xml:space="preserve">a </w:t>
+      </w:r>
+      <w:r>
+        <w:rPr>
+          <w:rStyle w:val="CodeInline"/>
+        </w:rPr>
+        <w:t>Renderable</w:t>
+      </w:r>
+      <w:r>
+        <w:t xml:space="preserve"> </w:t>
+      </w:r>
+      <w:r>
+        <w:t>object</w:t>
+      </w:r>
+      <w:r>
+        <w:t xml:space="preserve"> in the rigid shape simulation. For this reason, it is essential to create </w:t>
+      </w:r>
+      <w:r>
+        <w:t xml:space="preserve">and test </w:t>
+      </w:r>
+      <w:r>
+        <w:t xml:space="preserve">different combinations of </w:t>
+      </w:r>
+      <w:proofErr w:type="spellStart"/>
+      <w:r>
+        <w:rPr>
+          <w:rStyle w:val="CodeInline"/>
+        </w:rPr>
+        <w:t>RigidShape</w:t>
+      </w:r>
+      <w:proofErr w:type="spellEnd"/>
+      <w:r>
+        <w:t xml:space="preserve"> types</w:t>
+      </w:r>
+      <w:r>
+        <w:t>, circles and rectangles, w</w:t>
+      </w:r>
+      <w:r>
+        <w:t xml:space="preserve">ith combinations of </w:t>
+      </w:r>
+      <w:r>
+        <w:rPr>
+          <w:rStyle w:val="CodeInline"/>
+        </w:rPr>
+        <w:t>Renderable</w:t>
+      </w:r>
+      <w:r>
+        <w:t xml:space="preserve"> types including, </w:t>
+      </w:r>
+      <w:proofErr w:type="spellStart"/>
+      <w:r>
+        <w:rPr>
+          <w:rStyle w:val="CodeInline"/>
+        </w:rPr>
+        <w:t>TextureRenderable</w:t>
+      </w:r>
+      <w:proofErr w:type="spellEnd"/>
+      <w:r>
+        <w:t xml:space="preserve">, </w:t>
+      </w:r>
+      <w:proofErr w:type="spellStart"/>
+      <w:r>
+        <w:rPr>
+          <w:rStyle w:val="CodeInline"/>
+        </w:rPr>
+        <w:t>SpriteRenderable</w:t>
+      </w:r>
+      <w:proofErr w:type="spellEnd"/>
+      <w:r>
+        <w:t xml:space="preserve">, and </w:t>
+      </w:r>
+      <w:proofErr w:type="spellStart"/>
+      <w:r>
+        <w:rPr>
+          <w:rStyle w:val="CodeInline"/>
+        </w:rPr>
+        <w:t>SpriteAnimateRenderable</w:t>
+      </w:r>
+      <w:proofErr w:type="spellEnd"/>
+      <w:r>
+        <w:t xml:space="preserve">. </w:t>
+      </w:r>
+      <w:r>
+        <w:t>The</w:t>
+      </w:r>
+      <w:r>
+        <w:t xml:space="preserve"> proper functioning of these</w:t>
+      </w:r>
+      <w:r>
+        <w:t xml:space="preserve"> combinations </w:t>
+      </w:r>
+      <w:r>
+        <w:t xml:space="preserve">can </w:t>
+      </w:r>
+      <w:r>
+        <w:t xml:space="preserve">demonstrate the correctness of </w:t>
+      </w:r>
+      <w:proofErr w:type="spellStart"/>
+      <w:r>
+        <w:rPr>
+          <w:rStyle w:val="CodeInline"/>
+        </w:rPr>
+        <w:t>RigidShape</w:t>
+      </w:r>
+      <w:proofErr w:type="spellEnd"/>
+      <w:r>
+        <w:t xml:space="preserve"> </w:t>
+      </w:r>
+      <w:r>
+        <w:t xml:space="preserve">implementation </w:t>
+      </w:r>
+      <w:r>
+        <w:t xml:space="preserve">and allow visual </w:t>
+      </w:r>
+      <w:r>
+        <w:t>examin</w:t>
+      </w:r>
+      <w:r>
+        <w:t>ation of</w:t>
+      </w:r>
+      <w:r>
+        <w:t xml:space="preserve"> the appropriateness and limitation</w:t>
+      </w:r>
+      <w:r>
+        <w:t>s</w:t>
+      </w:r>
+      <w:r>
+        <w:t xml:space="preserve"> of approximating </w:t>
+      </w:r>
+      <w:r>
+        <w:rPr>
+          <w:rStyle w:val="CodeInline"/>
+        </w:rPr>
+        <w:t>Renderable</w:t>
+      </w:r>
+      <w:r>
+        <w:t xml:space="preserve"> </w:t>
+      </w:r>
+      <w:r>
+        <w:t xml:space="preserve">objects with </w:t>
+      </w:r>
+      <w:r>
+        <w:t>simple circle</w:t>
+      </w:r>
+      <w:r>
+        <w:t>s</w:t>
+      </w:r>
+      <w:r>
+        <w:t xml:space="preserve"> and rectangle</w:t>
+      </w:r>
+      <w:r>
+        <w:t>s</w:t>
+      </w:r>
+      <w:r>
+        <w:t>.</w:t>
+      </w:r>
+    </w:p>
+    <w:p>
+      <w:pPr>
+        <w:pStyle w:val="BodyTextCont"/>
+      </w:pPr>
+      <w:r>
+        <w:t xml:space="preserve">The overall structure of the test program, </w:t>
+      </w:r>
+      <w:proofErr w:type="spellStart"/>
+      <w:r>
+        <w:rPr>
+          <w:rStyle w:val="CodeInline"/>
+        </w:rPr>
+        <w:t>MyGame</w:t>
+      </w:r>
+      <w:proofErr w:type="spellEnd"/>
+      <w:r>
+        <w:t>,</w:t>
+      </w:r>
+      <w:r>
+        <w:t xml:space="preserve"> is largely similar to previous projects </w:t>
+      </w:r>
+      <w:r>
+        <w:t xml:space="preserve">where </w:t>
       </w:r>
       <w:r>
         <w:t xml:space="preserve">the </w:t>
       </w:r>
       <w:r>
-        <w:t xml:space="preserve">entire </w:t>
-      </w:r>
-      <w:r>
-        <w:t>set.</w:t>
-      </w:r>
-    </w:p>
-    <w:p>
-      <w:pPr>
-        <w:pStyle w:val="Code"/>
-      </w:pPr>
-      <w:r>
-        <w:t>… identical to previous code ...</w:t>
-      </w:r>
-    </w:p>
-    <w:p>
-      <w:pPr>
-        <w:pStyle w:val="Code"/>
-      </w:pPr>
-    </w:p>
-    <w:p>
-      <w:pPr>
-        <w:pStyle w:val="Code"/>
-      </w:pPr>
-      <w:r>
-        <w:t xml:space="preserve">    toggleDrawRenderable() {</w:t>
-      </w:r>
-    </w:p>
-    <w:p>
-      <w:pPr>
-        <w:pStyle w:val="Code"/>
-      </w:pPr>
-      <w:r>
-        <w:t xml:space="preserve">        let i;</w:t>
-      </w:r>
-    </w:p>
-    <w:p>
-      <w:pPr>
-        <w:pStyle w:val="Code"/>
-      </w:pPr>
-      <w:r>
-        <w:t xml:space="preserve">        for (i = 0; i &lt; this.mSet.length; i++) {</w:t>
-      </w:r>
-    </w:p>
-    <w:p>
-      <w:pPr>
-        <w:pStyle w:val="Code"/>
-      </w:pPr>
-      <w:r>
-        <w:t xml:space="preserve">            this.mSet[i].toggleDrawRenderable();</w:t>
-      </w:r>
-    </w:p>
-    <w:p>
-      <w:pPr>
-        <w:pStyle w:val="Code"/>
-      </w:pPr>
-      <w:r>
-        <w:t xml:space="preserve">        }</w:t>
-      </w:r>
-    </w:p>
-    <w:p>
-      <w:pPr>
-        <w:pStyle w:val="Code"/>
-      </w:pPr>
-      <w:r>
-        <w:t xml:space="preserve">    }</w:t>
-      </w:r>
-    </w:p>
-    <w:p>
-      <w:pPr>
-        <w:pStyle w:val="Code"/>
-      </w:pPr>
-    </w:p>
-    <w:p>
-      <w:pPr>
-        <w:pStyle w:val="Code"/>
-      </w:pPr>
-      <w:r>
-        <w:t xml:space="preserve">    toggleDrawRigidShape() {</w:t>
-      </w:r>
-    </w:p>
-    <w:p>
-      <w:pPr>
-        <w:pStyle w:val="Code"/>
-      </w:pPr>
-      <w:r>
-        <w:t xml:space="preserve">        let i;</w:t>
-      </w:r>
-    </w:p>
-    <w:p>
-      <w:pPr>
-        <w:pStyle w:val="Code"/>
-      </w:pPr>
-      <w:r>
-        <w:t xml:space="preserve">        for (i = 0; i &lt; this.mSet.length; i++) {</w:t>
-      </w:r>
-    </w:p>
-    <w:p>
-      <w:pPr>
-        <w:pStyle w:val="Code"/>
-      </w:pPr>
-      <w:r>
-        <w:t xml:space="preserve">            this.mSet[i].toggleDrawRigidShape();</w:t>
-      </w:r>
-    </w:p>
-    <w:p>
-      <w:pPr>
-        <w:pStyle w:val="Code"/>
-      </w:pPr>
-      <w:r>
-        <w:t xml:space="preserve">        }</w:t>
-      </w:r>
-    </w:p>
-    <w:p>
-      <w:pPr>
-        <w:pStyle w:val="Code"/>
-      </w:pPr>
-      <w:r>
-        <w:t xml:space="preserve">    }</w:t>
-      </w:r>
-    </w:p>
-    <w:p>
-      <w:pPr>
-        <w:pStyle w:val="Code"/>
-      </w:pPr>
-    </w:p>
-    <w:p>
-      <w:pPr>
-        <w:pStyle w:val="Code"/>
-      </w:pPr>
-      <w:r>
-        <w:t xml:space="preserve">    toggleDrawBound() {</w:t>
-      </w:r>
-    </w:p>
-    <w:p>
-      <w:pPr>
-        <w:pStyle w:val="Code"/>
-      </w:pPr>
-      <w:r>
-        <w:t xml:space="preserve">        let i;</w:t>
-      </w:r>
-    </w:p>
-    <w:p>
-      <w:pPr>
-        <w:pStyle w:val="Code"/>
-      </w:pPr>
-      <w:r>
-        <w:t xml:space="preserve">        for (i = 0; i &lt; this.mSet.length; i++) {</w:t>
-      </w:r>
-    </w:p>
-    <w:p>
-      <w:pPr>
-        <w:pStyle w:val="Code"/>
-      </w:pPr>
-      <w:r>
-        <w:t xml:space="preserve">            let r = this.mSet[i].getRigidBody()</w:t>
-      </w:r>
-    </w:p>
-    <w:p>
-      <w:pPr>
-        <w:pStyle w:val="Code"/>
-      </w:pPr>
-      <w:r>
-        <w:t xml:space="preserve">            if (r !== null) </w:t>
-      </w:r>
-    </w:p>
-    <w:p>
-      <w:pPr>
-        <w:pStyle w:val="Code"/>
-      </w:pPr>
-      <w:r>
-        <w:t xml:space="preserve">                r.toggleDrawBound();</w:t>
-      </w:r>
-    </w:p>
-    <w:p>
-      <w:pPr>
-        <w:pStyle w:val="Code"/>
-      </w:pPr>
-      <w:r>
-        <w:t xml:space="preserve">        }</w:t>
-      </w:r>
-    </w:p>
-    <w:p>
-      <w:pPr>
-        <w:pStyle w:val="Code"/>
-      </w:pPr>
-      <w:r>
-        <w:t xml:space="preserve">    }</w:t>
+        <w:t xml:space="preserve">details </w:t>
+      </w:r>
+      <w:r>
+        <w:t xml:space="preserve">of the </w:t>
+      </w:r>
+      <w:r>
+        <w:t xml:space="preserve">source code can be distracting and </w:t>
+      </w:r>
+      <w:r>
+        <w:t xml:space="preserve">is not </w:t>
+      </w:r>
+      <w:r>
+        <w:t>listed</w:t>
+      </w:r>
+      <w:r>
+        <w:t xml:space="preserve"> here</w:t>
+      </w:r>
+      <w:r>
+        <w:t>. Instead the following describes the supporting testing objects and how these objects fulfill the specif</w:t>
+      </w:r>
+      <w:r>
+        <w:t>ied</w:t>
+      </w:r>
+      <w:r>
+        <w:t xml:space="preserve"> requirements. </w:t>
+      </w:r>
+      <w:r>
+        <w:t xml:space="preserve">As always, the source code files are located in </w:t>
+      </w:r>
+      <w:proofErr w:type="spellStart"/>
+      <w:r>
+        <w:rPr>
+          <w:rStyle w:val="CodeInline"/>
+        </w:rPr>
+        <w:t>src</w:t>
+      </w:r>
+      <w:proofErr w:type="spellEnd"/>
+      <w:r>
+        <w:rPr>
+          <w:rStyle w:val="CodeInline"/>
+        </w:rPr>
+        <w:t>/</w:t>
+      </w:r>
+      <w:proofErr w:type="spellStart"/>
+      <w:r>
+        <w:rPr>
+          <w:rStyle w:val="CodeInline"/>
+        </w:rPr>
+        <w:t>my_game</w:t>
+      </w:r>
+      <w:proofErr w:type="spellEnd"/>
+      <w:r>
+        <w:t xml:space="preserve"> folder where </w:t>
+      </w:r>
+      <w:r>
+        <w:t xml:space="preserve">the </w:t>
+      </w:r>
+      <w:r>
+        <w:t>s</w:t>
+      </w:r>
+      <w:r>
+        <w:t xml:space="preserve">upporting </w:t>
+      </w:r>
+      <w:r>
+        <w:t xml:space="preserve">object </w:t>
+      </w:r>
+      <w:r>
+        <w:t xml:space="preserve">classes are located in </w:t>
+      </w:r>
+      <w:proofErr w:type="spellStart"/>
+      <w:r>
+        <w:rPr>
+          <w:rStyle w:val="CodeInline"/>
+        </w:rPr>
+        <w:t>src</w:t>
+      </w:r>
+      <w:proofErr w:type="spellEnd"/>
+      <w:r>
+        <w:rPr>
+          <w:rStyle w:val="CodeInline"/>
+        </w:rPr>
+        <w:t>/</w:t>
+      </w:r>
+      <w:proofErr w:type="spellStart"/>
+      <w:r>
+        <w:rPr>
+          <w:rStyle w:val="CodeInline"/>
+        </w:rPr>
+        <w:t>my_game</w:t>
+      </w:r>
+      <w:proofErr w:type="spellEnd"/>
+      <w:r>
+        <w:rPr>
+          <w:rStyle w:val="CodeInline"/>
+        </w:rPr>
+        <w:t>/objects</w:t>
+      </w:r>
+      <w:r>
+        <w:t xml:space="preserve"> folder. </w:t>
+      </w:r>
+    </w:p>
+    <w:p>
+      <w:pPr>
+        <w:pStyle w:val="BodyTextCont"/>
+      </w:pPr>
+      <w:r>
+        <w:t xml:space="preserve">Testing of upcoming collisions require the manipulation of the positions and rotations of each object. The </w:t>
+      </w:r>
+      <w:proofErr w:type="spellStart"/>
+      <w:r>
+        <w:rPr>
+          <w:rStyle w:val="CodeInline"/>
+        </w:rPr>
+        <w:t>WASDObj</w:t>
+      </w:r>
+      <w:proofErr w:type="spellEnd"/>
+      <w:r>
+        <w:t xml:space="preserve"> class,</w:t>
+      </w:r>
+      <w:r>
+        <w:t xml:space="preserve"> </w:t>
+      </w:r>
+      <w:r>
+        <w:t xml:space="preserve">implemented </w:t>
+      </w:r>
+      <w:r>
+        <w:t xml:space="preserve">in </w:t>
+      </w:r>
+      <w:r>
+        <w:rPr>
+          <w:rStyle w:val="CodeInline"/>
+        </w:rPr>
+        <w:t>wasd_obj.js</w:t>
+      </w:r>
+      <w:r>
+        <w:t xml:space="preserve">, defines the WASD movement and Z/X rotation of a </w:t>
+      </w:r>
+      <w:proofErr w:type="spellStart"/>
+      <w:r>
+        <w:rPr>
+          <w:rStyle w:val="CodeInline"/>
+        </w:rPr>
+        <w:t>GameObject</w:t>
+      </w:r>
+      <w:proofErr w:type="spellEnd"/>
+      <w:r>
+        <w:t xml:space="preserve">. </w:t>
+      </w:r>
+      <w:r>
+        <w:t xml:space="preserve">The </w:t>
+      </w:r>
+      <w:r>
+        <w:rPr>
+          <w:rStyle w:val="CodeInline"/>
+        </w:rPr>
+        <w:t>Hero</w:t>
+      </w:r>
+      <w:r>
+        <w:t xml:space="preserve"> class,</w:t>
+      </w:r>
+      <w:r>
+        <w:t xml:space="preserve"> a subclass of </w:t>
+      </w:r>
+      <w:proofErr w:type="spellStart"/>
+      <w:r>
+        <w:rPr>
+          <w:rStyle w:val="CodeInline"/>
+        </w:rPr>
+        <w:t>WASObj</w:t>
+      </w:r>
+      <w:proofErr w:type="spellEnd"/>
+      <w:r>
+        <w:t xml:space="preserve"> </w:t>
+      </w:r>
+      <w:r>
+        <w:t xml:space="preserve">implemented </w:t>
+      </w:r>
+      <w:r>
+        <w:t xml:space="preserve">in </w:t>
+      </w:r>
+      <w:r>
+        <w:rPr>
+          <w:rStyle w:val="CodeInline"/>
+        </w:rPr>
+        <w:t>hero.js</w:t>
+      </w:r>
+      <w:r>
+        <w:t xml:space="preserve">, </w:t>
+      </w:r>
+      <w:r>
+        <w:t xml:space="preserve">is </w:t>
+      </w:r>
+      <w:r>
+        <w:t xml:space="preserve">a </w:t>
+      </w:r>
+      <w:proofErr w:type="spellStart"/>
+      <w:r>
+        <w:rPr>
+          <w:rStyle w:val="CodeInline"/>
+        </w:rPr>
+        <w:t>GameObject</w:t>
+      </w:r>
+      <w:proofErr w:type="spellEnd"/>
+      <w:r>
+        <w:t xml:space="preserve"> with a </w:t>
+      </w:r>
+      <w:proofErr w:type="spellStart"/>
+      <w:r>
+        <w:rPr>
+          <w:rStyle w:val="CodeInline"/>
+        </w:rPr>
+        <w:t>SpriteRenderable</w:t>
+      </w:r>
+      <w:proofErr w:type="spellEnd"/>
+      <w:r>
+        <w:t xml:space="preserve"> and </w:t>
+      </w:r>
+      <w:r>
+        <w:t xml:space="preserve">a </w:t>
+      </w:r>
+      <w:proofErr w:type="spellStart"/>
+      <w:r>
+        <w:rPr>
+          <w:rStyle w:val="CodeInline"/>
+        </w:rPr>
+        <w:t>RigidRectangle</w:t>
+      </w:r>
+      <w:proofErr w:type="spellEnd"/>
+      <w:r>
+        <w:t xml:space="preserve">. </w:t>
+      </w:r>
+      <w:r>
+        <w:t xml:space="preserve">The </w:t>
+      </w:r>
+      <w:r>
+        <w:rPr>
+          <w:rStyle w:val="CodeInline"/>
+        </w:rPr>
+        <w:t>Minion</w:t>
+      </w:r>
+      <w:r>
+        <w:t xml:space="preserve"> </w:t>
+      </w:r>
+      <w:r>
+        <w:t>class</w:t>
+      </w:r>
+      <w:r>
+        <w:t xml:space="preserve">, also a subclass of </w:t>
+      </w:r>
+      <w:proofErr w:type="spellStart"/>
+      <w:r>
+        <w:rPr>
+          <w:rStyle w:val="CodeInline"/>
+        </w:rPr>
+        <w:t>WASObj</w:t>
+      </w:r>
+      <w:proofErr w:type="spellEnd"/>
+      <w:r>
+        <w:t xml:space="preserve"> in </w:t>
+      </w:r>
+      <w:r>
+        <w:rPr>
+          <w:rStyle w:val="CodeInline"/>
+        </w:rPr>
+        <w:t>minion.js</w:t>
+      </w:r>
+      <w:r>
+        <w:t xml:space="preserve">, </w:t>
+      </w:r>
+      <w:r>
+        <w:t xml:space="preserve">is a </w:t>
+      </w:r>
+      <w:proofErr w:type="spellStart"/>
+      <w:r>
+        <w:rPr>
+          <w:rStyle w:val="CodeInline"/>
+        </w:rPr>
+        <w:t>GameObject</w:t>
+      </w:r>
+      <w:proofErr w:type="spellEnd"/>
+      <w:r>
+        <w:t xml:space="preserve"> with </w:t>
+      </w:r>
+      <w:proofErr w:type="spellStart"/>
+      <w:r>
+        <w:rPr>
+          <w:rStyle w:val="CodeInline"/>
+        </w:rPr>
+        <w:t>SpriteAnimateRenderable</w:t>
+      </w:r>
+      <w:proofErr w:type="spellEnd"/>
+      <w:r>
+        <w:t xml:space="preserve"> and that is wrapped by either a </w:t>
+      </w:r>
+      <w:proofErr w:type="spellStart"/>
+      <w:r>
+        <w:rPr>
+          <w:rStyle w:val="CodeInline"/>
+        </w:rPr>
+        <w:t>RigidCircle</w:t>
+      </w:r>
+      <w:proofErr w:type="spellEnd"/>
+      <w:r>
+        <w:t xml:space="preserve"> or a </w:t>
+      </w:r>
+      <w:proofErr w:type="spellStart"/>
+      <w:r>
+        <w:rPr>
+          <w:rStyle w:val="CodeInline"/>
+        </w:rPr>
+        <w:t>RigidRectangle</w:t>
+      </w:r>
+      <w:proofErr w:type="spellEnd"/>
+      <w:r>
+        <w:t>.</w:t>
+      </w:r>
+      <w:r>
+        <w:t xml:space="preserve"> </w:t>
+      </w:r>
+      <w:r>
+        <w:t xml:space="preserve">Based on </w:t>
+      </w:r>
+      <w:r>
+        <w:t xml:space="preserve">these supporting classes, the created </w:t>
+      </w:r>
+      <w:r>
+        <w:rPr>
+          <w:rStyle w:val="CodeInline"/>
+        </w:rPr>
+        <w:t>Hero</w:t>
+      </w:r>
+      <w:r>
+        <w:t xml:space="preserve"> and </w:t>
+      </w:r>
+      <w:r>
+        <w:rPr>
+          <w:rStyle w:val="CodeInline"/>
+        </w:rPr>
+        <w:t>Minion</w:t>
+      </w:r>
+      <w:r>
+        <w:t xml:space="preserve"> objects will </w:t>
+      </w:r>
+      <w:r>
+        <w:t xml:space="preserve">encompass different </w:t>
+      </w:r>
+      <w:r>
+        <w:t xml:space="preserve">combinations of </w:t>
+      </w:r>
+      <w:r>
+        <w:rPr>
+          <w:rStyle w:val="CodeInline"/>
+        </w:rPr>
+        <w:t>Renderable</w:t>
+      </w:r>
+      <w:r>
+        <w:t xml:space="preserve"> and </w:t>
+      </w:r>
+      <w:proofErr w:type="spellStart"/>
+      <w:r>
+        <w:rPr>
+          <w:rStyle w:val="CodeInline"/>
+        </w:rPr>
+        <w:t>RigidShape</w:t>
+      </w:r>
+      <w:proofErr w:type="spellEnd"/>
+      <w:r>
+        <w:t xml:space="preserve"> types</w:t>
+      </w:r>
+      <w:r>
+        <w:t>,</w:t>
+      </w:r>
+      <w:r>
+        <w:t xml:space="preserve"> </w:t>
+      </w:r>
+      <w:r>
+        <w:t xml:space="preserve">and </w:t>
+      </w:r>
+      <w:r>
+        <w:t>at the same time</w:t>
+      </w:r>
+      <w:r>
+        <w:t>,</w:t>
+      </w:r>
+      <w:r>
+        <w:t xml:space="preserve"> </w:t>
+      </w:r>
+      <w:r>
+        <w:t>allow visual examination of approximating complex texture shapes with simple geometric circles and rectangles.</w:t>
+      </w:r>
+    </w:p>
+    <w:p>
+      <w:pPr>
+        <w:pStyle w:val="BodyTextCont"/>
+      </w:pPr>
+      <w:r>
+        <w:t xml:space="preserve">The vertical and horizontal bounds </w:t>
+      </w:r>
+      <w:r>
+        <w:t xml:space="preserve">in the game scene </w:t>
+      </w:r>
+      <w:r>
+        <w:t xml:space="preserve">are </w:t>
+      </w:r>
+      <w:proofErr w:type="spellStart"/>
+      <w:r>
+        <w:rPr>
+          <w:rStyle w:val="CodeInline"/>
+        </w:rPr>
+        <w:t>GameObject</w:t>
+      </w:r>
+      <w:proofErr w:type="spellEnd"/>
+      <w:r>
+        <w:t xml:space="preserve"> </w:t>
+      </w:r>
+      <w:r>
+        <w:t xml:space="preserve">instances </w:t>
+      </w:r>
+      <w:r>
+        <w:t xml:space="preserve">with </w:t>
+      </w:r>
+      <w:proofErr w:type="spellStart"/>
+      <w:r>
+        <w:rPr>
+          <w:rStyle w:val="CodeInline"/>
+        </w:rPr>
+        <w:t>TextureRenderable</w:t>
+      </w:r>
+      <w:proofErr w:type="spellEnd"/>
+      <w:r>
+        <w:t xml:space="preserve"> and </w:t>
+      </w:r>
+      <w:proofErr w:type="spellStart"/>
+      <w:r>
+        <w:rPr>
+          <w:rStyle w:val="CodeInline"/>
+        </w:rPr>
+        <w:t>RigidRectangle</w:t>
+      </w:r>
+      <w:proofErr w:type="spellEnd"/>
+      <w:r>
+        <w:t xml:space="preserve"> created by the </w:t>
+      </w:r>
+      <w:proofErr w:type="spellStart"/>
+      <w:proofErr w:type="gramStart"/>
+      <w:r>
+        <w:rPr>
+          <w:rStyle w:val="CodeInline"/>
+        </w:rPr>
+        <w:t>wallAt</w:t>
+      </w:r>
+      <w:proofErr w:type="spellEnd"/>
+      <w:r>
+        <w:rPr>
+          <w:rStyle w:val="CodeInline"/>
+        </w:rPr>
+        <w:t>(</w:t>
+      </w:r>
+      <w:proofErr w:type="gramEnd"/>
+      <w:r>
+        <w:rPr>
+          <w:rStyle w:val="CodeInline"/>
+        </w:rPr>
+        <w:t>)</w:t>
+      </w:r>
+      <w:r>
+        <w:t xml:space="preserve"> and </w:t>
+      </w:r>
+      <w:proofErr w:type="spellStart"/>
+      <w:r>
+        <w:rPr>
+          <w:rStyle w:val="CodeInline"/>
+        </w:rPr>
+        <w:t>platFormAt</w:t>
+      </w:r>
+      <w:proofErr w:type="spellEnd"/>
+      <w:r>
+        <w:rPr>
+          <w:rStyle w:val="CodeInline"/>
+        </w:rPr>
+        <w:t>()</w:t>
+      </w:r>
+      <w:r>
+        <w:t xml:space="preserve"> functions defined in </w:t>
+      </w:r>
+      <w:r>
+        <w:rPr>
+          <w:rStyle w:val="CodeInline"/>
+        </w:rPr>
+        <w:t>my_game_bounds.js</w:t>
+      </w:r>
+      <w:r>
+        <w:t xml:space="preserve"> file. The main functionality of constructor, </w:t>
+      </w:r>
+      <w:proofErr w:type="spellStart"/>
+      <w:proofErr w:type="gramStart"/>
+      <w:r>
+        <w:rPr>
+          <w:rStyle w:val="CodeInline"/>
+        </w:rPr>
+        <w:lastRenderedPageBreak/>
+        <w:t>init</w:t>
+      </w:r>
+      <w:proofErr w:type="spellEnd"/>
+      <w:r>
+        <w:rPr>
+          <w:rStyle w:val="CodeInline"/>
+        </w:rPr>
+        <w:t>(</w:t>
+      </w:r>
+      <w:proofErr w:type="gramEnd"/>
+      <w:r>
+        <w:rPr>
+          <w:rStyle w:val="CodeInline"/>
+        </w:rPr>
+        <w:t>)</w:t>
+      </w:r>
+      <w:r>
+        <w:t xml:space="preserve">, </w:t>
+      </w:r>
+      <w:r>
+        <w:rPr>
+          <w:rStyle w:val="CodeInline"/>
+        </w:rPr>
+        <w:t>draw()</w:t>
+      </w:r>
+      <w:r>
+        <w:t xml:space="preserve">, </w:t>
+      </w:r>
+      <w:r>
+        <w:rPr>
+          <w:rStyle w:val="CodeInline"/>
+        </w:rPr>
+        <w:t>update()</w:t>
+      </w:r>
+      <w:r>
+        <w:t xml:space="preserve">, etc. </w:t>
+      </w:r>
+      <w:r>
+        <w:t xml:space="preserve">of </w:t>
+      </w:r>
+      <w:proofErr w:type="spellStart"/>
+      <w:r>
+        <w:rPr>
+          <w:rStyle w:val="CodeInline"/>
+        </w:rPr>
+        <w:t>MyGame</w:t>
+      </w:r>
+      <w:proofErr w:type="spellEnd"/>
+      <w:r>
+        <w:t xml:space="preserve"> is defined in the </w:t>
+      </w:r>
+      <w:r>
+        <w:rPr>
+          <w:rStyle w:val="CodeInline"/>
+        </w:rPr>
+        <w:t>my_game_main.js</w:t>
+      </w:r>
+      <w:r>
+        <w:t xml:space="preserve"> file with </w:t>
+      </w:r>
+      <w:r>
+        <w:t xml:space="preserve">largely </w:t>
+      </w:r>
+      <w:r>
+        <w:t xml:space="preserve">identical functionality as </w:t>
+      </w:r>
+      <w:r>
+        <w:t xml:space="preserve">in </w:t>
+      </w:r>
+      <w:r>
+        <w:t xml:space="preserve">previous testing projects. </w:t>
+      </w:r>
+      <w:r>
+        <w:t xml:space="preserve"> </w:t>
       </w:r>
     </w:p>
     <w:p>
@@ -8062,21 +8972,27 @@
         <w:pStyle w:val="Heading3"/>
       </w:pPr>
       <w:r>
-        <w:t xml:space="preserve">Testing of </w:t>
-      </w:r>
-      <w:proofErr w:type="spellStart"/>
-      <w:r>
+        <w:t>Observations</w:t>
+      </w:r>
+    </w:p>
+    <w:p>
+      <w:pPr>
+        <w:pStyle w:val="BodyTextFirst"/>
+      </w:pPr>
+      <w:r>
+        <w:t xml:space="preserve">You can now run the project and observe the created </w:t>
+      </w:r>
+      <w:proofErr w:type="spellStart"/>
+      <w:r>
+        <w:rPr>
+          <w:rStyle w:val="CodeInline"/>
+        </w:rPr>
         <w:t>RigidShape</w:t>
       </w:r>
       <w:proofErr w:type="spellEnd"/>
       <w:r>
-        <w:t xml:space="preserve"> Functionality</w:t>
-      </w:r>
-    </w:p>
-    <w:p>
-      <w:pPr>
-        <w:pStyle w:val="BodyTextFirst"/>
-      </w:pPr>
+        <w:t xml:space="preserve"> objects. Notice that by default, only </w:t>
+      </w:r>
       <w:proofErr w:type="spellStart"/>
       <w:r>
         <w:rPr>
@@ -8086,19 +9002,7 @@
       </w:r>
       <w:proofErr w:type="spellEnd"/>
       <w:r>
-        <w:t xml:space="preserve"> </w:t>
-      </w:r>
-      <w:r>
-        <w:t xml:space="preserve">is designed to </w:t>
-      </w:r>
-      <w:r>
-        <w:t xml:space="preserve">approximate </w:t>
-      </w:r>
-      <w:r>
-        <w:t xml:space="preserve">and to participate on behalf of </w:t>
-      </w:r>
-      <w:r>
-        <w:t xml:space="preserve">a </w:t>
+        <w:t xml:space="preserve"> objects are drawn. You can verify this by typing the T key to toggle on the drawing of the </w:t>
       </w:r>
       <w:r>
         <w:rPr>
@@ -8107,19 +9011,16 @@
         <w:t>Renderable</w:t>
       </w:r>
       <w:r>
-        <w:t xml:space="preserve"> </w:t>
-      </w:r>
-      <w:r>
-        <w:t>object</w:t>
-      </w:r>
-      <w:r>
-        <w:t xml:space="preserve"> in the rigid shape simulation. For this reason, it is essential to create </w:t>
-      </w:r>
-      <w:r>
-        <w:t xml:space="preserve">and test </w:t>
-      </w:r>
-      <w:r>
-        <w:t xml:space="preserve">different combinations of </w:t>
+        <w:t xml:space="preserve"> objects. Notice how the textures of the </w:t>
+      </w:r>
+      <w:r>
+        <w:rPr>
+          <w:rStyle w:val="CodeInline"/>
+        </w:rPr>
+        <w:t>Renderable</w:t>
+      </w:r>
+      <w:r>
+        <w:t xml:space="preserve"> objects are bounded by the corresponding </w:t>
       </w:r>
       <w:proofErr w:type="spellStart"/>
       <w:r>
@@ -8130,13 +9031,18 @@
       </w:r>
       <w:proofErr w:type="spellEnd"/>
       <w:r>
-        <w:t xml:space="preserve"> types</w:t>
-      </w:r>
-      <w:r>
-        <w:t>, circles and rectangles, w</w:t>
-      </w:r>
-      <w:r>
-        <w:t xml:space="preserve">ith combinations of </w:t>
+        <w:t xml:space="preserve"> instances. You can type the R key to toggle off the drawing of the </w:t>
+      </w:r>
+      <w:proofErr w:type="spellStart"/>
+      <w:r>
+        <w:rPr>
+          <w:rStyle w:val="CodeInline"/>
+        </w:rPr>
+        <w:t>RidigShape</w:t>
+      </w:r>
+      <w:proofErr w:type="spellEnd"/>
+      <w:r>
+        <w:t xml:space="preserve"> objects. Normally, this is what the players of a game will observe, with only the </w:t>
       </w:r>
       <w:r>
         <w:rPr>
@@ -8145,55 +9051,7 @@
         <w:t>Renderable</w:t>
       </w:r>
       <w:r>
-        <w:t xml:space="preserve"> types including, </w:t>
-      </w:r>
-      <w:proofErr w:type="spellStart"/>
-      <w:r>
-        <w:rPr>
-          <w:rStyle w:val="CodeInline"/>
-        </w:rPr>
-        <w:t>TextureRenderable</w:t>
-      </w:r>
-      <w:proofErr w:type="spellEnd"/>
-      <w:r>
-        <w:t xml:space="preserve">, </w:t>
-      </w:r>
-      <w:proofErr w:type="spellStart"/>
-      <w:r>
-        <w:rPr>
-          <w:rStyle w:val="CodeInline"/>
-        </w:rPr>
-        <w:t>SpriteRenderable</w:t>
-      </w:r>
-      <w:proofErr w:type="spellEnd"/>
-      <w:r>
-        <w:t xml:space="preserve">, and </w:t>
-      </w:r>
-      <w:proofErr w:type="spellStart"/>
-      <w:r>
-        <w:rPr>
-          <w:rStyle w:val="CodeInline"/>
-        </w:rPr>
-        <w:t>SpriteAnimateRenderable</w:t>
-      </w:r>
-      <w:proofErr w:type="spellEnd"/>
-      <w:r>
-        <w:t xml:space="preserve">. </w:t>
-      </w:r>
-      <w:r>
-        <w:t>The</w:t>
-      </w:r>
-      <w:r>
-        <w:t xml:space="preserve"> proper functioning of these</w:t>
-      </w:r>
-      <w:r>
-        <w:t xml:space="preserve"> combinations </w:t>
-      </w:r>
-      <w:r>
-        <w:t xml:space="preserve">can </w:t>
-      </w:r>
-      <w:r>
-        <w:t xml:space="preserve">demonstrate the correctness of </w:t>
+        <w:t xml:space="preserve"> and without the </w:t>
       </w:r>
       <w:proofErr w:type="spellStart"/>
       <w:r>
@@ -8204,28 +9062,21 @@
       </w:r>
       <w:proofErr w:type="spellEnd"/>
       <w:r>
-        <w:t xml:space="preserve"> </w:t>
-      </w:r>
-      <w:r>
-        <w:t xml:space="preserve">implementation </w:t>
-      </w:r>
-      <w:r>
-        <w:t xml:space="preserve">and allow visual </w:t>
-      </w:r>
-      <w:r>
-        <w:t>examin</w:t>
-      </w:r>
-      <w:r>
-        <w:t>ation of</w:t>
-      </w:r>
-      <w:r>
-        <w:t xml:space="preserve"> the appropriateness and limitation</w:t>
-      </w:r>
-      <w:r>
-        <w:t>s</w:t>
-      </w:r>
-      <w:r>
-        <w:t xml:space="preserve"> of approximating </w:t>
+        <w:t xml:space="preserve"> objects being drawn.</w:t>
+      </w:r>
+      <w:r>
+        <w:t xml:space="preserve"> Since the focus of this chapter are on the rigid shapes and the simulation of their interactions, the default is to show the </w:t>
+      </w:r>
+      <w:proofErr w:type="spellStart"/>
+      <w:r>
+        <w:rPr>
+          <w:rStyle w:val="CodeInline"/>
+        </w:rPr>
+        <w:t>RigidShape</w:t>
+      </w:r>
+      <w:proofErr w:type="spellEnd"/>
+      <w:r>
+        <w:t xml:space="preserve"> and not the </w:t>
       </w:r>
       <w:r>
         <w:rPr>
@@ -8234,23 +9085,143 @@
         <w:t>Renderable</w:t>
       </w:r>
       <w:r>
-        <w:t xml:space="preserve"> </w:t>
-      </w:r>
-      <w:r>
-        <w:t xml:space="preserve">objects with </w:t>
-      </w:r>
-      <w:r>
-        <w:t>simple circle</w:t>
-      </w:r>
-      <w:r>
-        <w:t>s</w:t>
-      </w:r>
-      <w:r>
-        <w:t xml:space="preserve"> and rectangle</w:t>
-      </w:r>
-      <w:r>
-        <w:t>s</w:t>
-      </w:r>
+        <w:t xml:space="preserve"> objects.</w:t>
+      </w:r>
+    </w:p>
+    <w:p>
+      <w:pPr>
+        <w:pStyle w:val="BodyTextCont"/>
+      </w:pPr>
+      <w:r>
+        <w:t>Now, type the T and R keys again to toggle back</w:t>
+      </w:r>
+      <w:r>
+        <w:t xml:space="preserve"> the drawing of </w:t>
+      </w:r>
+      <w:proofErr w:type="spellStart"/>
+      <w:r>
+        <w:rPr>
+          <w:rStyle w:val="CodeInline"/>
+        </w:rPr>
+        <w:t>RigidShape</w:t>
+      </w:r>
+      <w:proofErr w:type="spellEnd"/>
+      <w:r>
+        <w:t xml:space="preserve"> objects. The B key shows the circular bounds of the shapes. The actual more accurate and costlier collision computations, to be discussed in the next few sections, will only be incurred between objects with these bounds overlap.</w:t>
+      </w:r>
+    </w:p>
+    <w:p>
+      <w:pPr>
+        <w:pStyle w:val="BodyTextCont"/>
+      </w:pPr>
+      <w:r>
+        <w:t xml:space="preserve">You can </w:t>
+      </w:r>
+      <w:proofErr w:type="gramStart"/>
+      <w:r>
+        <w:t>trying</w:t>
+      </w:r>
+      <w:proofErr w:type="gramEnd"/>
+      <w:r>
+        <w:t xml:space="preserve"> the WASD key to move around the currently selected object, by default the </w:t>
+      </w:r>
+      <w:r>
+        <w:rPr>
+          <w:rStyle w:val="CodeInline"/>
+        </w:rPr>
+        <w:t>Hero</w:t>
+      </w:r>
+      <w:r>
+        <w:t xml:space="preserve"> in the center. The Z/X and Y/U keys allow you to rotate and change the dimension of the </w:t>
+      </w:r>
+      <w:r>
+        <w:rPr>
+          <w:rStyle w:val="CodeInline"/>
+        </w:rPr>
+        <w:t>Hero</w:t>
+      </w:r>
+      <w:r>
+        <w:t xml:space="preserve">. Toggle-on the texture, with the T key, to verify that rotation and movement is applied to both the </w:t>
+      </w:r>
+      <w:r>
+        <w:rPr>
+          <w:rStyle w:val="CodeInline"/>
+        </w:rPr>
+        <w:t>Renderable</w:t>
+      </w:r>
+      <w:r>
+        <w:t xml:space="preserve"> and the corresponding </w:t>
+      </w:r>
+      <w:proofErr w:type="spellStart"/>
+      <w:r>
+        <w:rPr>
+          <w:rStyle w:val="CodeInline"/>
+        </w:rPr>
+        <w:t>RigidShape</w:t>
+      </w:r>
+      <w:proofErr w:type="spellEnd"/>
+      <w:r>
+        <w:t xml:space="preserve">, while the Y/U keys only changes the dimension of the </w:t>
+      </w:r>
+      <w:proofErr w:type="spellStart"/>
+      <w:r>
+        <w:rPr>
+          <w:rStyle w:val="CodeInline"/>
+        </w:rPr>
+        <w:t>RigidShape</w:t>
+      </w:r>
+      <w:proofErr w:type="spellEnd"/>
+      <w:r>
+        <w:t xml:space="preserve">. This allows the designer to control how tightly to wrap the </w:t>
+      </w:r>
+      <w:r>
+        <w:rPr>
+          <w:rStyle w:val="CodeInline"/>
+        </w:rPr>
+        <w:t>Renderable</w:t>
+      </w:r>
+      <w:r>
+        <w:t xml:space="preserve"> with the corresponding </w:t>
+      </w:r>
+      <w:proofErr w:type="spellStart"/>
+      <w:r>
+        <w:rPr>
+          <w:rStyle w:val="CodeInline"/>
+        </w:rPr>
+        <w:t>RigidShape</w:t>
+      </w:r>
+      <w:proofErr w:type="spellEnd"/>
+      <w:r>
+        <w:t xml:space="preserve">. Try typing the left/right-arrow keys to select and work with any of the objects in the scene. Finally, the G key creates new </w:t>
+      </w:r>
+      <w:r>
+        <w:rPr>
+          <w:rStyle w:val="CodeInline"/>
+        </w:rPr>
+        <w:t>Minion</w:t>
+      </w:r>
+      <w:r>
+        <w:t xml:space="preserve"> objects with either a </w:t>
+      </w:r>
+      <w:proofErr w:type="spellStart"/>
+      <w:r>
+        <w:rPr>
+          <w:rStyle w:val="CodeInline"/>
+        </w:rPr>
+        <w:t>RigidCircle</w:t>
+      </w:r>
+      <w:proofErr w:type="spellEnd"/>
+      <w:r>
+        <w:t xml:space="preserve"> or a </w:t>
+      </w:r>
+      <w:proofErr w:type="spellStart"/>
+      <w:r>
+        <w:rPr>
+          <w:rStyle w:val="CodeInline"/>
+        </w:rPr>
+        <w:t>RigidRectangle</w:t>
+      </w:r>
+      <w:proofErr w:type="spellEnd"/>
       <w:r>
         <w:t>.</w:t>
       </w:r>
@@ -8260,387 +9231,7 @@
         <w:pStyle w:val="BodyTextCont"/>
       </w:pPr>
       <w:r>
-        <w:lastRenderedPageBreak/>
-        <w:t xml:space="preserve">The overall structure of the test program, </w:t>
-      </w:r>
-      <w:proofErr w:type="spellStart"/>
-      <w:r>
-        <w:rPr>
-          <w:rStyle w:val="CodeInline"/>
-        </w:rPr>
-        <w:t>MyGame</w:t>
-      </w:r>
-      <w:proofErr w:type="spellEnd"/>
-      <w:r>
-        <w:t>,</w:t>
-      </w:r>
-      <w:r>
-        <w:t xml:space="preserve"> is largely similar to previous projects </w:t>
-      </w:r>
-      <w:r>
-        <w:t xml:space="preserve">where </w:t>
-      </w:r>
-      <w:r>
-        <w:t xml:space="preserve">the </w:t>
-      </w:r>
-      <w:r>
-        <w:t xml:space="preserve">details </w:t>
-      </w:r>
-      <w:r>
-        <w:t xml:space="preserve">of the </w:t>
-      </w:r>
-      <w:r>
-        <w:t xml:space="preserve">source code can be distracting and </w:t>
-      </w:r>
-      <w:r>
-        <w:t xml:space="preserve">is not </w:t>
-      </w:r>
-      <w:r>
-        <w:t>listed</w:t>
-      </w:r>
-      <w:r>
-        <w:t xml:space="preserve"> here</w:t>
-      </w:r>
-      <w:r>
-        <w:t>. Instead the following describes the supporting testing objects and how these objects fulfill the specif</w:t>
-      </w:r>
-      <w:r>
-        <w:t>ied</w:t>
-      </w:r>
-      <w:r>
-        <w:t xml:space="preserve"> requirements. </w:t>
-      </w:r>
-      <w:r>
-        <w:t xml:space="preserve">As always, the source code files are located in </w:t>
-      </w:r>
-      <w:proofErr w:type="spellStart"/>
-      <w:r>
-        <w:rPr>
-          <w:rStyle w:val="CodeInline"/>
-        </w:rPr>
-        <w:t>src</w:t>
-      </w:r>
-      <w:proofErr w:type="spellEnd"/>
-      <w:r>
-        <w:rPr>
-          <w:rStyle w:val="CodeInline"/>
-        </w:rPr>
-        <w:t>/</w:t>
-      </w:r>
-      <w:proofErr w:type="spellStart"/>
-      <w:r>
-        <w:rPr>
-          <w:rStyle w:val="CodeInline"/>
-        </w:rPr>
-        <w:t>my_game</w:t>
-      </w:r>
-      <w:proofErr w:type="spellEnd"/>
-      <w:r>
-        <w:t xml:space="preserve"> folder where </w:t>
-      </w:r>
-      <w:r>
-        <w:t xml:space="preserve">the </w:t>
-      </w:r>
-      <w:r>
-        <w:t>s</w:t>
-      </w:r>
-      <w:r>
-        <w:t xml:space="preserve">upporting </w:t>
-      </w:r>
-      <w:r>
-        <w:t xml:space="preserve">object </w:t>
-      </w:r>
-      <w:r>
-        <w:t xml:space="preserve">classes are located in </w:t>
-      </w:r>
-      <w:proofErr w:type="spellStart"/>
-      <w:r>
-        <w:rPr>
-          <w:rStyle w:val="CodeInline"/>
-        </w:rPr>
-        <w:t>src</w:t>
-      </w:r>
-      <w:proofErr w:type="spellEnd"/>
-      <w:r>
-        <w:rPr>
-          <w:rStyle w:val="CodeInline"/>
-        </w:rPr>
-        <w:t>/</w:t>
-      </w:r>
-      <w:proofErr w:type="spellStart"/>
-      <w:r>
-        <w:rPr>
-          <w:rStyle w:val="CodeInline"/>
-        </w:rPr>
-        <w:t>my_game</w:t>
-      </w:r>
-      <w:proofErr w:type="spellEnd"/>
-      <w:r>
-        <w:rPr>
-          <w:rStyle w:val="CodeInline"/>
-        </w:rPr>
-        <w:t>/objects</w:t>
-      </w:r>
-      <w:r>
-        <w:t xml:space="preserve"> folder. </w:t>
-      </w:r>
-    </w:p>
-    <w:p>
-      <w:pPr>
-        <w:pStyle w:val="BodyTextCont"/>
-      </w:pPr>
-      <w:r>
-        <w:t xml:space="preserve">Testing of upcoming collisions require the manipulation of the positions and rotations of each object. The </w:t>
-      </w:r>
-      <w:proofErr w:type="spellStart"/>
-      <w:r>
-        <w:rPr>
-          <w:rStyle w:val="CodeInline"/>
-        </w:rPr>
-        <w:t>WASDObj</w:t>
-      </w:r>
-      <w:proofErr w:type="spellEnd"/>
-      <w:r>
-        <w:t xml:space="preserve"> class,</w:t>
-      </w:r>
-      <w:r>
-        <w:t xml:space="preserve"> </w:t>
-      </w:r>
-      <w:r>
-        <w:t xml:space="preserve">implemented </w:t>
-      </w:r>
-      <w:r>
-        <w:t xml:space="preserve">in </w:t>
-      </w:r>
-      <w:r>
-        <w:rPr>
-          <w:rStyle w:val="CodeInline"/>
-        </w:rPr>
-        <w:t>wasd_obj.js</w:t>
-      </w:r>
-      <w:r>
-        <w:t xml:space="preserve">, defines the WASD movement and Z/X rotation of a </w:t>
-      </w:r>
-      <w:proofErr w:type="spellStart"/>
-      <w:r>
-        <w:rPr>
-          <w:rStyle w:val="CodeInline"/>
-        </w:rPr>
-        <w:t>GameObject</w:t>
-      </w:r>
-      <w:proofErr w:type="spellEnd"/>
-      <w:r>
-        <w:t xml:space="preserve">. </w:t>
-      </w:r>
-      <w:r>
-        <w:t xml:space="preserve">The </w:t>
-      </w:r>
-      <w:r>
-        <w:rPr>
-          <w:rStyle w:val="CodeInline"/>
-        </w:rPr>
-        <w:t>Hero</w:t>
-      </w:r>
-      <w:r>
-        <w:t xml:space="preserve"> class,</w:t>
-      </w:r>
-      <w:r>
-        <w:t xml:space="preserve"> a subclass of </w:t>
-      </w:r>
-      <w:proofErr w:type="spellStart"/>
-      <w:r>
-        <w:rPr>
-          <w:rStyle w:val="CodeInline"/>
-        </w:rPr>
-        <w:t>WASObj</w:t>
-      </w:r>
-      <w:proofErr w:type="spellEnd"/>
-      <w:r>
-        <w:t xml:space="preserve"> </w:t>
-      </w:r>
-      <w:r>
-        <w:t xml:space="preserve">implemented </w:t>
-      </w:r>
-      <w:r>
-        <w:t xml:space="preserve">in </w:t>
-      </w:r>
-      <w:r>
-        <w:rPr>
-          <w:rStyle w:val="CodeInline"/>
-        </w:rPr>
-        <w:t>hero.js</w:t>
-      </w:r>
-      <w:r>
-        <w:t xml:space="preserve">, </w:t>
-      </w:r>
-      <w:r>
-        <w:t xml:space="preserve">is </w:t>
-      </w:r>
-      <w:r>
-        <w:t xml:space="preserve">a </w:t>
-      </w:r>
-      <w:proofErr w:type="spellStart"/>
-      <w:r>
-        <w:rPr>
-          <w:rStyle w:val="CodeInline"/>
-        </w:rPr>
-        <w:t>GameObject</w:t>
-      </w:r>
-      <w:proofErr w:type="spellEnd"/>
-      <w:r>
-        <w:t xml:space="preserve"> with a </w:t>
-      </w:r>
-      <w:proofErr w:type="spellStart"/>
-      <w:r>
-        <w:rPr>
-          <w:rStyle w:val="CodeInline"/>
-        </w:rPr>
-        <w:t>SpriteRenderable</w:t>
-      </w:r>
-      <w:proofErr w:type="spellEnd"/>
-      <w:r>
-        <w:t xml:space="preserve"> and </w:t>
-      </w:r>
-      <w:r>
-        <w:t xml:space="preserve">a </w:t>
-      </w:r>
-      <w:proofErr w:type="spellStart"/>
-      <w:r>
-        <w:rPr>
-          <w:rStyle w:val="CodeInline"/>
-        </w:rPr>
-        <w:t>RigidRectangle</w:t>
-      </w:r>
-      <w:proofErr w:type="spellEnd"/>
-      <w:r>
-        <w:t xml:space="preserve">. </w:t>
-      </w:r>
-      <w:r>
-        <w:t xml:space="preserve">The </w:t>
-      </w:r>
-      <w:r>
-        <w:rPr>
-          <w:rStyle w:val="CodeInline"/>
-        </w:rPr>
-        <w:t>Minion</w:t>
-      </w:r>
-      <w:r>
-        <w:t xml:space="preserve"> </w:t>
-      </w:r>
-      <w:r>
-        <w:t>class</w:t>
-      </w:r>
-      <w:r>
-        <w:t xml:space="preserve">, also a subclass of </w:t>
-      </w:r>
-      <w:proofErr w:type="spellStart"/>
-      <w:r>
-        <w:rPr>
-          <w:rStyle w:val="CodeInline"/>
-        </w:rPr>
-        <w:t>WASObj</w:t>
-      </w:r>
-      <w:proofErr w:type="spellEnd"/>
-      <w:r>
-        <w:t xml:space="preserve"> in </w:t>
-      </w:r>
-      <w:r>
-        <w:rPr>
-          <w:rStyle w:val="CodeInline"/>
-        </w:rPr>
-        <w:t>minion.js</w:t>
-      </w:r>
-      <w:r>
-        <w:t xml:space="preserve">, </w:t>
-      </w:r>
-      <w:r>
-        <w:t xml:space="preserve">is a </w:t>
-      </w:r>
-      <w:proofErr w:type="spellStart"/>
-      <w:r>
-        <w:rPr>
-          <w:rStyle w:val="CodeInline"/>
-        </w:rPr>
-        <w:t>GameObject</w:t>
-      </w:r>
-      <w:proofErr w:type="spellEnd"/>
-      <w:r>
-        <w:t xml:space="preserve"> with </w:t>
-      </w:r>
-      <w:proofErr w:type="spellStart"/>
-      <w:r>
-        <w:rPr>
-          <w:rStyle w:val="CodeInline"/>
-        </w:rPr>
-        <w:t>SpriteAnimateRenderable</w:t>
-      </w:r>
-      <w:proofErr w:type="spellEnd"/>
-      <w:r>
-        <w:t xml:space="preserve"> and that is wrapped by either a </w:t>
-      </w:r>
-      <w:proofErr w:type="spellStart"/>
-      <w:r>
-        <w:rPr>
-          <w:rStyle w:val="CodeInline"/>
-        </w:rPr>
-        <w:t>RigidCircle</w:t>
-      </w:r>
-      <w:proofErr w:type="spellEnd"/>
-      <w:r>
-        <w:t xml:space="preserve"> or a </w:t>
-      </w:r>
-      <w:proofErr w:type="spellStart"/>
-      <w:r>
-        <w:rPr>
-          <w:rStyle w:val="CodeInline"/>
-        </w:rPr>
-        <w:t>RigidRectangle</w:t>
-      </w:r>
-      <w:proofErr w:type="spellEnd"/>
-      <w:r>
-        <w:t>.</w:t>
-      </w:r>
-      <w:r>
-        <w:t xml:space="preserve"> </w:t>
-      </w:r>
-      <w:r>
-        <w:t xml:space="preserve">Based on </w:t>
-      </w:r>
-      <w:r>
-        <w:t xml:space="preserve">these supporting classes, the created </w:t>
-      </w:r>
-      <w:r>
-        <w:rPr>
-          <w:rStyle w:val="CodeInline"/>
-        </w:rPr>
-        <w:t>Hero</w:t>
-      </w:r>
-      <w:r>
-        <w:t xml:space="preserve"> and </w:t>
-      </w:r>
-      <w:r>
-        <w:rPr>
-          <w:rStyle w:val="CodeInline"/>
-        </w:rPr>
-        <w:t>Minion</w:t>
-      </w:r>
-      <w:r>
-        <w:t xml:space="preserve"> objects will </w:t>
-      </w:r>
-      <w:r>
-        <w:t xml:space="preserve">encompass different </w:t>
-      </w:r>
-      <w:r>
-        <w:t xml:space="preserve">combinations of </w:t>
-      </w:r>
-      <w:r>
-        <w:rPr>
-          <w:rStyle w:val="CodeInline"/>
-        </w:rPr>
-        <w:t>Renderable</w:t>
-      </w:r>
-      <w:r>
-        <w:t xml:space="preserve"> and </w:t>
+        <w:t xml:space="preserve">Lastly, notice that you can move any selected object to any location, including overlapping with another </w:t>
       </w:r>
       <w:proofErr w:type="spellStart"/>
       <w:r>
@@ -8651,229 +9242,10 @@
       </w:r>
       <w:proofErr w:type="spellEnd"/>
       <w:r>
-        <w:t xml:space="preserve"> types</w:t>
-      </w:r>
-      <w:r>
-        <w:t>,</w:t>
-      </w:r>
-      <w:r>
-        <w:t xml:space="preserve"> </w:t>
-      </w:r>
-      <w:r>
-        <w:t xml:space="preserve">and </w:t>
-      </w:r>
-      <w:r>
-        <w:t>at the same time</w:t>
-      </w:r>
-      <w:r>
-        <w:t>,</w:t>
-      </w:r>
-      <w:r>
-        <w:t xml:space="preserve"> </w:t>
-      </w:r>
-      <w:r>
-        <w:t>allow visual examination of approximating complex texture shapes with simple geometric circles and rectangles.</w:t>
-      </w:r>
-    </w:p>
-    <w:p>
-      <w:pPr>
-        <w:pStyle w:val="BodyTextCont"/>
-      </w:pPr>
-      <w:r>
-        <w:t xml:space="preserve">The vertical and horizontal bounds </w:t>
-      </w:r>
-      <w:r>
-        <w:t xml:space="preserve">in the game scene </w:t>
-      </w:r>
-      <w:r>
-        <w:t xml:space="preserve">are </w:t>
-      </w:r>
-      <w:proofErr w:type="spellStart"/>
-      <w:r>
-        <w:rPr>
-          <w:rStyle w:val="CodeInline"/>
-        </w:rPr>
-        <w:t>GameObject</w:t>
-      </w:r>
-      <w:proofErr w:type="spellEnd"/>
-      <w:r>
-        <w:t xml:space="preserve"> </w:t>
-      </w:r>
-      <w:r>
-        <w:t xml:space="preserve">instances </w:t>
-      </w:r>
-      <w:r>
-        <w:t xml:space="preserve">with </w:t>
-      </w:r>
-      <w:proofErr w:type="spellStart"/>
-      <w:r>
-        <w:rPr>
-          <w:rStyle w:val="CodeInline"/>
-        </w:rPr>
-        <w:t>TextureRenderable</w:t>
-      </w:r>
-      <w:proofErr w:type="spellEnd"/>
-      <w:r>
-        <w:t xml:space="preserve"> and </w:t>
-      </w:r>
-      <w:proofErr w:type="spellStart"/>
-      <w:r>
-        <w:rPr>
-          <w:rStyle w:val="CodeInline"/>
-        </w:rPr>
-        <w:t>RigidRectangle</w:t>
-      </w:r>
-      <w:proofErr w:type="spellEnd"/>
-      <w:r>
-        <w:t xml:space="preserve"> created by the </w:t>
-      </w:r>
-      <w:proofErr w:type="spellStart"/>
-      <w:proofErr w:type="gramStart"/>
-      <w:r>
-        <w:rPr>
-          <w:rStyle w:val="CodeInline"/>
-        </w:rPr>
-        <w:t>wallAt</w:t>
-      </w:r>
-      <w:proofErr w:type="spellEnd"/>
-      <w:r>
-        <w:rPr>
-          <w:rStyle w:val="CodeInline"/>
-        </w:rPr>
-        <w:t>(</w:t>
-      </w:r>
-      <w:proofErr w:type="gramEnd"/>
-      <w:r>
-        <w:rPr>
-          <w:rStyle w:val="CodeInline"/>
-        </w:rPr>
-        <w:t>)</w:t>
-      </w:r>
-      <w:r>
-        <w:t xml:space="preserve"> and </w:t>
-      </w:r>
-      <w:proofErr w:type="spellStart"/>
-      <w:r>
-        <w:rPr>
-          <w:rStyle w:val="CodeInline"/>
-        </w:rPr>
-        <w:t>platFormAt</w:t>
-      </w:r>
-      <w:proofErr w:type="spellEnd"/>
-      <w:r>
-        <w:rPr>
-          <w:rStyle w:val="CodeInline"/>
-        </w:rPr>
-        <w:t>()</w:t>
-      </w:r>
-      <w:r>
-        <w:t xml:space="preserve"> functions defined in </w:t>
-      </w:r>
-      <w:r>
-        <w:rPr>
-          <w:rStyle w:val="CodeInline"/>
-        </w:rPr>
-        <w:t>my_game_bounds.js</w:t>
-      </w:r>
-      <w:r>
-        <w:t xml:space="preserve"> file. The main functionality of constructor, </w:t>
-      </w:r>
-      <w:proofErr w:type="spellStart"/>
-      <w:proofErr w:type="gramStart"/>
-      <w:r>
-        <w:rPr>
-          <w:rStyle w:val="CodeInline"/>
-        </w:rPr>
-        <w:t>init</w:t>
-      </w:r>
-      <w:proofErr w:type="spellEnd"/>
-      <w:r>
-        <w:rPr>
-          <w:rStyle w:val="CodeInline"/>
-        </w:rPr>
-        <w:t>(</w:t>
-      </w:r>
-      <w:proofErr w:type="gramEnd"/>
-      <w:r>
-        <w:rPr>
-          <w:rStyle w:val="CodeInline"/>
-        </w:rPr>
-        <w:t>)</w:t>
-      </w:r>
-      <w:r>
-        <w:t xml:space="preserve">, </w:t>
-      </w:r>
-      <w:r>
-        <w:rPr>
-          <w:rStyle w:val="CodeInline"/>
-        </w:rPr>
-        <w:t>draw()</w:t>
-      </w:r>
-      <w:r>
-        <w:t xml:space="preserve">, </w:t>
-      </w:r>
-      <w:r>
-        <w:rPr>
-          <w:rStyle w:val="CodeInline"/>
-        </w:rPr>
-        <w:t>update()</w:t>
-      </w:r>
-      <w:r>
-        <w:t xml:space="preserve">, etc. </w:t>
-      </w:r>
-      <w:r>
-        <w:t xml:space="preserve">of </w:t>
-      </w:r>
-      <w:proofErr w:type="spellStart"/>
-      <w:r>
-        <w:rPr>
-          <w:rStyle w:val="CodeInline"/>
-        </w:rPr>
-        <w:t>MyGame</w:t>
-      </w:r>
-      <w:proofErr w:type="spellEnd"/>
-      <w:r>
-        <w:t xml:space="preserve"> is defined in the </w:t>
-      </w:r>
-      <w:r>
-        <w:rPr>
-          <w:rStyle w:val="CodeInline"/>
-        </w:rPr>
-        <w:t>my_game_main.js</w:t>
-      </w:r>
-      <w:r>
-        <w:t xml:space="preserve"> file with </w:t>
-      </w:r>
-      <w:r>
-        <w:t xml:space="preserve">largely </w:t>
-      </w:r>
-      <w:r>
-        <w:t xml:space="preserve">identical functionality as </w:t>
-      </w:r>
-      <w:r>
-        <w:t xml:space="preserve">in </w:t>
-      </w:r>
-      <w:r>
-        <w:t xml:space="preserve">previous testing projects. </w:t>
-      </w:r>
-      <w:r>
-        <w:t xml:space="preserve"> </w:t>
-      </w:r>
-    </w:p>
-    <w:p>
-      <w:pPr>
-        <w:pStyle w:val="Heading3"/>
-      </w:pPr>
-      <w:r>
-        <w:t>Observations</w:t>
-      </w:r>
-    </w:p>
-    <w:p>
-      <w:pPr>
-        <w:pStyle w:val="BodyTextFirst"/>
-      </w:pPr>
-      <w:r>
-        <w:t xml:space="preserve">You can now run the project and observe the created </w:t>
+        <w:t xml:space="preserve"> object. In the real-world, the overlapping, or interpenetration, of rigid shape objects can never occur while in the simulated digital world this is an issue that must be addressed. Now, w</w:t>
+      </w:r>
+      <w:r>
+        <w:t xml:space="preserve">ith the functionality of the </w:t>
       </w:r>
       <w:proofErr w:type="spellStart"/>
       <w:r>
@@ -8884,287 +9256,16 @@
       </w:r>
       <w:proofErr w:type="spellEnd"/>
       <w:r>
-        <w:t xml:space="preserve"> objects. Notice that by default, only </w:t>
-      </w:r>
-      <w:proofErr w:type="spellStart"/>
-      <w:r>
-        <w:rPr>
-          <w:rStyle w:val="CodeInline"/>
-        </w:rPr>
-        <w:t>RigidShape</w:t>
-      </w:r>
-      <w:proofErr w:type="spellEnd"/>
-      <w:r>
-        <w:t xml:space="preserve"> objects are drawn. You can verify this by typing the T key to toggle on the drawing of the </w:t>
-      </w:r>
-      <w:r>
-        <w:rPr>
-          <w:rStyle w:val="CodeInline"/>
-        </w:rPr>
-        <w:t>Renderable</w:t>
-      </w:r>
-      <w:r>
-        <w:t xml:space="preserve"> objects. Notice how the textures of the </w:t>
-      </w:r>
-      <w:r>
-        <w:rPr>
-          <w:rStyle w:val="CodeInline"/>
-        </w:rPr>
-        <w:t>Renderable</w:t>
-      </w:r>
-      <w:r>
-        <w:t xml:space="preserve"> objects are bounded by the corresponding </w:t>
-      </w:r>
-      <w:proofErr w:type="spellStart"/>
-      <w:r>
-        <w:rPr>
-          <w:rStyle w:val="CodeInline"/>
-        </w:rPr>
-        <w:t>RigidShape</w:t>
-      </w:r>
-      <w:proofErr w:type="spellEnd"/>
-      <w:r>
-        <w:t xml:space="preserve"> instances. You can type the R key to toggle off the drawing of the </w:t>
-      </w:r>
-      <w:proofErr w:type="spellStart"/>
-      <w:r>
-        <w:rPr>
-          <w:rStyle w:val="CodeInline"/>
-        </w:rPr>
-        <w:t>RidigShape</w:t>
-      </w:r>
-      <w:proofErr w:type="spellEnd"/>
-      <w:r>
-        <w:t xml:space="preserve"> objects. Normally, this is what the players of a game will observe, with only the </w:t>
-      </w:r>
-      <w:r>
-        <w:rPr>
-          <w:rStyle w:val="CodeInline"/>
-        </w:rPr>
-        <w:t>Renderable</w:t>
-      </w:r>
-      <w:r>
-        <w:t xml:space="preserve"> and without the </w:t>
-      </w:r>
-      <w:proofErr w:type="spellStart"/>
-      <w:r>
-        <w:rPr>
-          <w:rStyle w:val="CodeInline"/>
-        </w:rPr>
-        <w:t>RigidShape</w:t>
-      </w:r>
-      <w:proofErr w:type="spellEnd"/>
-      <w:r>
-        <w:t xml:space="preserve"> objects being drawn.</w:t>
-      </w:r>
-      <w:r>
-        <w:t xml:space="preserve"> Since the focus of this chapter are on the rigid shapes and the simulation of their interactions, the default is to show the </w:t>
-      </w:r>
-      <w:proofErr w:type="spellStart"/>
-      <w:r>
-        <w:rPr>
-          <w:rStyle w:val="CodeInline"/>
-        </w:rPr>
-        <w:t>RigidShape</w:t>
-      </w:r>
-      <w:proofErr w:type="spellEnd"/>
-      <w:r>
-        <w:t xml:space="preserve"> and not the </w:t>
-      </w:r>
-      <w:r>
-        <w:rPr>
-          <w:rStyle w:val="CodeInline"/>
-        </w:rPr>
-        <w:t>Renderable</w:t>
-      </w:r>
-      <w:r>
-        <w:t xml:space="preserve"> objects.</w:t>
-      </w:r>
-    </w:p>
-    <w:p>
-      <w:pPr>
-        <w:pStyle w:val="BodyTextCont"/>
-      </w:pPr>
-      <w:r>
-        <w:t>Now, type the T and R keys again to toggle back</w:t>
-      </w:r>
-      <w:r>
-        <w:t xml:space="preserve"> the drawing of </w:t>
-      </w:r>
-      <w:proofErr w:type="spellStart"/>
-      <w:r>
-        <w:rPr>
-          <w:rStyle w:val="CodeInline"/>
-        </w:rPr>
-        <w:t>RigidShape</w:t>
-      </w:r>
-      <w:proofErr w:type="spellEnd"/>
-      <w:r>
-        <w:t xml:space="preserve"> objects. The B key shows the circular bounds of the shapes. The actual more accurate and costlier collision computations, to be discussed in the next few sections, will only be incurred between objects with these bounds overlap.</w:t>
-      </w:r>
-    </w:p>
-    <w:p>
-      <w:pPr>
-        <w:pStyle w:val="BodyTextCont"/>
-      </w:pPr>
-      <w:r>
-        <w:t xml:space="preserve">You can </w:t>
-      </w:r>
-      <w:proofErr w:type="gramStart"/>
-      <w:r>
-        <w:t>trying</w:t>
-      </w:r>
-      <w:proofErr w:type="gramEnd"/>
-      <w:r>
-        <w:t xml:space="preserve"> the WASD key to move around the currently selected object, by default the </w:t>
-      </w:r>
-      <w:r>
-        <w:rPr>
-          <w:rStyle w:val="CodeInline"/>
-        </w:rPr>
-        <w:t>Hero</w:t>
-      </w:r>
-      <w:r>
-        <w:t xml:space="preserve"> in the center. The Z/X and Y/U keys allow you to rotate and change the dimension of the </w:t>
-      </w:r>
-      <w:r>
-        <w:rPr>
-          <w:rStyle w:val="CodeInline"/>
-        </w:rPr>
-        <w:t>Hero</w:t>
-      </w:r>
-      <w:r>
-        <w:t xml:space="preserve">. Toggle-on the texture, with the T key, to verify that rotation and movement is applied to both the </w:t>
-      </w:r>
-      <w:r>
-        <w:rPr>
-          <w:rStyle w:val="CodeInline"/>
-        </w:rPr>
-        <w:t>Renderable</w:t>
-      </w:r>
-      <w:r>
-        <w:t xml:space="preserve"> and the corresponding </w:t>
-      </w:r>
-      <w:proofErr w:type="spellStart"/>
-      <w:r>
-        <w:rPr>
-          <w:rStyle w:val="CodeInline"/>
-        </w:rPr>
-        <w:t>RigidShape</w:t>
-      </w:r>
-      <w:proofErr w:type="spellEnd"/>
-      <w:r>
-        <w:t xml:space="preserve">, while the Y/U keys only changes the dimension of the </w:t>
-      </w:r>
-      <w:proofErr w:type="spellStart"/>
-      <w:r>
-        <w:rPr>
-          <w:rStyle w:val="CodeInline"/>
-        </w:rPr>
-        <w:t>RigidShape</w:t>
-      </w:r>
-      <w:proofErr w:type="spellEnd"/>
-      <w:r>
-        <w:t xml:space="preserve">. This allows the designer to control how tightly to wrap the </w:t>
-      </w:r>
-      <w:r>
-        <w:rPr>
-          <w:rStyle w:val="CodeInline"/>
-        </w:rPr>
-        <w:t>Renderable</w:t>
-      </w:r>
-      <w:r>
-        <w:t xml:space="preserve"> with the corresponding </w:t>
-      </w:r>
-      <w:proofErr w:type="spellStart"/>
-      <w:r>
-        <w:rPr>
-          <w:rStyle w:val="CodeInline"/>
-        </w:rPr>
-        <w:t>RigidShape</w:t>
-      </w:r>
-      <w:proofErr w:type="spellEnd"/>
-      <w:r>
-        <w:t xml:space="preserve">. Try typing the left/right-arrow keys to select </w:t>
-      </w:r>
-      <w:r>
-        <w:lastRenderedPageBreak/>
-        <w:t xml:space="preserve">and work with any of the objects in the scene. Finally, the G key creates new </w:t>
-      </w:r>
-      <w:r>
-        <w:rPr>
-          <w:rStyle w:val="CodeInline"/>
-        </w:rPr>
-        <w:t>Minion</w:t>
-      </w:r>
-      <w:r>
-        <w:t xml:space="preserve"> objects with either a </w:t>
-      </w:r>
-      <w:proofErr w:type="spellStart"/>
-      <w:r>
-        <w:rPr>
-          <w:rStyle w:val="CodeInline"/>
-        </w:rPr>
-        <w:t>RigidCircle</w:t>
-      </w:r>
-      <w:proofErr w:type="spellEnd"/>
-      <w:r>
-        <w:t xml:space="preserve"> or a </w:t>
-      </w:r>
-      <w:proofErr w:type="spellStart"/>
-      <w:r>
-        <w:rPr>
-          <w:rStyle w:val="CodeInline"/>
-        </w:rPr>
-        <w:t>RigidRectangle</w:t>
-      </w:r>
-      <w:proofErr w:type="spellEnd"/>
-      <w:r>
-        <w:t>.</w:t>
-      </w:r>
-    </w:p>
-    <w:p>
-      <w:pPr>
-        <w:pStyle w:val="BodyTextCont"/>
-      </w:pPr>
-      <w:r>
-        <w:t xml:space="preserve">Lastly, notice that you can move any selected object to any location, including overlapping with another </w:t>
-      </w:r>
-      <w:proofErr w:type="spellStart"/>
-      <w:r>
-        <w:rPr>
-          <w:rStyle w:val="CodeInline"/>
-        </w:rPr>
-        <w:t>RigidShape</w:t>
-      </w:r>
-      <w:proofErr w:type="spellEnd"/>
-      <w:r>
-        <w:t xml:space="preserve"> object. In the real-world, the overlapping, or interpenetration, of rigid shape objects can never occur while in the simulated digital world this is an issue that must be addressed. Now, w</w:t>
-      </w:r>
-      <w:bookmarkStart w:id="6" w:name="_GoBack"/>
-      <w:bookmarkEnd w:id="6"/>
-      <w:r>
-        <w:t xml:space="preserve">ith the functionality of the </w:t>
-      </w:r>
-      <w:proofErr w:type="spellStart"/>
-      <w:r>
-        <w:rPr>
-          <w:rStyle w:val="CodeInline"/>
-        </w:rPr>
-        <w:t>RigidShape</w:t>
-      </w:r>
-      <w:proofErr w:type="spellEnd"/>
-      <w:r>
         <w:t xml:space="preserve"> classes verified, you can now examine how to compute the collision between these shapes.</w:t>
       </w:r>
     </w:p>
     <w:sectPr>
-      <w:headerReference w:type="even" r:id="rId13"/>
-      <w:headerReference w:type="default" r:id="rId14"/>
-      <w:footerReference w:type="even" r:id="rId15"/>
-      <w:footerReference w:type="default" r:id="rId16"/>
-      <w:headerReference w:type="first" r:id="rId17"/>
-      <w:footerReference w:type="first" r:id="rId18"/>
+      <w:headerReference w:type="even" r:id="rId14"/>
+      <w:headerReference w:type="default" r:id="rId15"/>
+      <w:footerReference w:type="even" r:id="rId16"/>
+      <w:footerReference w:type="default" r:id="rId17"/>
+      <w:headerReference w:type="first" r:id="rId18"/>
+      <w:footerReference w:type="first" r:id="rId19"/>
       <w:pgSz w:w="10800" w:h="13320" w:code="64"/>
       <w:pgMar w:top="540" w:right="1080" w:bottom="540" w:left="1080" w:header="540" w:footer="547" w:gutter="0"/>
       <w:cols w:space="720"/>
@@ -9611,7 +9712,7 @@
         </mc:Choice>
         <mc:Fallback>
           <w:pict>
-            <v:roundrect w14:anchorId="1066DDE4" id="AutoShape 1" o:spid="_x0000_s1026" style="position:absolute;margin-left:-163.4pt;margin-top:-171.35pt;width:596.4pt;height:301.3pt;z-index:-251657216;visibility:visible;mso-wrap-style:square;mso-width-percent:0;mso-height-percent:0;mso-wrap-distance-left:9pt;mso-wrap-distance-top:0;mso-wrap-distance-right:9pt;mso-wrap-distance-bottom:0;mso-position-horizontal:absolute;mso-position-horizontal-relative:text;mso-position-vertical:absolute;mso-position-vertical-relative:text;mso-width-percent:0;mso-height-percent:0;mso-width-relative:page;mso-height-relative:page;v-text-anchor:top" arcsize="10923f" o:gfxdata="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" filled="f" fillcolor="#d8d8d8"/>
+            <v:roundrect w14:anchorId="56121C80" id="AutoShape 1" o:spid="_x0000_s1026" style="position:absolute;margin-left:-163.4pt;margin-top:-171.35pt;width:596.4pt;height:301.3pt;z-index:-251657216;visibility:visible;mso-wrap-style:square;mso-width-percent:0;mso-height-percent:0;mso-wrap-distance-left:9pt;mso-wrap-distance-top:0;mso-wrap-distance-right:9pt;mso-wrap-distance-bottom:0;mso-position-horizontal:absolute;mso-position-horizontal-relative:text;mso-position-vertical:absolute;mso-position-vertical-relative:text;mso-width-percent:0;mso-height-percent:0;mso-width-relative:page;mso-height-relative:page;v-text-anchor:top" arcsize="10923f" o:gfxdata="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" filled="f" fillcolor="#d8d8d8"/>
           </w:pict>
         </mc:Fallback>
       </mc:AlternateContent>
@@ -12542,7 +12643,7 @@
 </file>
 
 <file path=customXml/itemProps1.xml><?xml version="1.0" encoding="utf-8"?>
-<ds:datastoreItem xmlns:ds="http://schemas.openxmlformats.org/officeDocument/2006/customXml" ds:itemID="{00A1FC33-F4A5-4EA8-B5B2-9F27863F14F2}">
+<ds:datastoreItem xmlns:ds="http://schemas.openxmlformats.org/officeDocument/2006/customXml" ds:itemID="{22E0F2D2-EA36-4531-829F-CA29A03258F1}">
   <ds:schemaRefs>
     <ds:schemaRef ds:uri="http://schemas.openxmlformats.org/officeDocument/2006/bibliography"/>
   </ds:schemaRefs>

</xml_diff>